<commit_message>
update figures and started ch4
</commit_message>
<xml_diff>
--- a/first_darft/Chapter3.docx
+++ b/first_darft/Chapter3.docx
@@ -5,9 +5,12 @@
     <w:p>
       <w:pPr>
         <w:pStyle w:val="Heading1"/>
+        <w:numPr>
+          <w:ilvl w:val="0"/>
+          <w:numId w:val="0"/>
+        </w:numPr>
         <w:spacing w:before="480" w:line="360" w:lineRule="auto"/>
-        <w:ind w:left="0"/>
-        <w:jc w:val="both"/>
+        <w:jc w:val="center"/>
         <w:rPr>
           <w:rFonts w:asciiTheme="majorBidi" w:hAnsiTheme="majorBidi"/>
           <w:b/>
@@ -30,7 +33,17 @@
         </w:rPr>
         <w:t>CHAPTER 3</w:t>
       </w:r>
-      <w:r>
+    </w:p>
+    <w:p>
+      <w:pPr>
+        <w:pStyle w:val="Heading1"/>
+        <w:numPr>
+          <w:ilvl w:val="0"/>
+          <w:numId w:val="0"/>
+        </w:numPr>
+        <w:spacing w:before="480" w:line="360" w:lineRule="auto"/>
+        <w:ind w:left="-432"/>
+        <w:jc w:val="center"/>
         <w:rPr>
           <w:rFonts w:asciiTheme="majorBidi" w:hAnsiTheme="majorBidi"/>
           <w:b/>
@@ -39,8 +52,7 @@
           <w:sz w:val="24"/>
           <w:szCs w:val="22"/>
         </w:rPr>
-        <w:t xml:space="preserve"> </w:t>
-      </w:r>
+      </w:pPr>
       <w:r>
         <w:rPr>
           <w:rFonts w:asciiTheme="majorBidi" w:hAnsiTheme="majorBidi"/>
@@ -50,13 +62,24 @@
           <w:sz w:val="24"/>
           <w:szCs w:val="22"/>
         </w:rPr>
+        <w:t xml:space="preserve">       </w:t>
+      </w:r>
+      <w:r>
+        <w:rPr>
+          <w:rFonts w:asciiTheme="majorBidi" w:hAnsiTheme="majorBidi"/>
+          <w:b/>
+          <w:bCs/>
+          <w:color w:val="auto"/>
+          <w:sz w:val="24"/>
+          <w:szCs w:val="22"/>
+        </w:rPr>
         <w:t>METHODOLOGY</w:t>
       </w:r>
     </w:p>
     <w:p>
       <w:pPr>
         <w:spacing w:line="360" w:lineRule="auto"/>
-        <w:jc w:val="both"/>
+        <w:jc w:val="center"/>
         <w:rPr>
           <w:rFonts w:cstheme="majorBidi"/>
         </w:rPr>
@@ -138,9 +161,6 @@
     <w:p>
       <w:pPr>
         <w:pStyle w:val="Heading3"/>
-        <w:spacing w:line="360" w:lineRule="auto"/>
-        <w:ind w:firstLine="360"/>
-        <w:jc w:val="both"/>
       </w:pPr>
       <w:r>
         <w:t xml:space="preserve">Creating </w:t>
@@ -342,27 +362,21 @@
         <w:rPr>
           <w:lang w:val="en"/>
         </w:rPr>
-        <w:t>A</w:t>
-      </w:r>
-      <w:r>
-        <w:rPr>
-          <w:lang w:val="en"/>
-        </w:rPr>
-        <w:t>t</w:t>
+        <w:t>At</w:t>
       </w:r>
       <w:proofErr w:type="gramEnd"/>
       <w:r>
         <w:rPr>
           <w:lang w:val="en"/>
         </w:rPr>
-        <w:t xml:space="preserve"> this stage, the halls are distributed to each group of all levels according to the number of students and the capacity of the hall. Here, the college uses a method to facilitate this process by defining a number of its halls for each department that takes priority over other departments. While keeping the large halls and allocating </w:t>
+        <w:t xml:space="preserve"> this stage, the halls are distributed to each group of all levels according to the number of students and the capacity of the hall. Here, the college uses a method to facilitate this process by defining a number of its halls for each department </w:t>
       </w:r>
       <w:r>
         <w:rPr>
           <w:lang w:val="en"/>
         </w:rPr>
         <w:lastRenderedPageBreak/>
-        <w:t>them to first-level students from all departments, these halls will be at the disposal of the college secretary. In the event of a conflict between the halls, or if the number of students exceeds the capacity of the hall, the head of the department or the secretary resorts to sending a request to one of the other departments to give him one of their halls, if it is. Available according to his needs, or to exchange if there is a group from the other section to fit in the hall.</w:t>
+        <w:t>that takes priority over other departments. While keeping the large halls and allocating them to first-level students from all departments, these halls will be at the disposal of the college secretary. In the event of a conflict between the halls, or if the number of students exceeds the capacity of the hall, the head of the department or the secretary resorts to sending a request to one of the other departments to give him one of their halls, if it is. Available according to his needs, or to exchange if there is a group from the other section to fit in the hall.</w:t>
       </w:r>
     </w:p>
     <w:p>
@@ -397,14 +411,7 @@
           <w:rStyle w:val="rynqvb"/>
           <w:lang w:val="en"/>
         </w:rPr>
-        <w:t>A</w:t>
-      </w:r>
-      <w:r>
-        <w:rPr>
-          <w:rStyle w:val="rynqvb"/>
-          <w:lang w:val="en"/>
-        </w:rPr>
-        <w:t>t</w:t>
+        <w:t>At</w:t>
       </w:r>
       <w:proofErr w:type="gramEnd"/>
       <w:r>
@@ -622,7 +629,15 @@
           <w:szCs w:val="24"/>
           <w:lang w:val="en"/>
         </w:rPr>
-        <w:t>The</w:t>
+        <w:t>T</w:t>
+      </w:r>
+      <w:r>
+        <w:rPr>
+          <w:rFonts w:ascii="Times New Roman" w:eastAsia="Times New Roman" w:hAnsi="Times New Roman" w:cs="Times New Roman"/>
+          <w:szCs w:val="24"/>
+          <w:lang w:val="en"/>
+        </w:rPr>
+        <w:t>he</w:t>
       </w:r>
       <w:proofErr w:type="gramEnd"/>
       <w:r>
@@ -1039,16 +1054,13 @@
       </w:r>
       <w:r>
         <w:rPr>
-          <w:rFonts w:hint="cs"/>
           <w:noProof/>
-          <w:rtl/>
-          <w:lang w:val="ar-SA"/>
         </w:rPr>
         <w:drawing>
-          <wp:inline distT="0" distB="0" distL="0" distR="0" wp14:anchorId="4483BC15" wp14:editId="41C21263">
-            <wp:extent cx="2356396" cy="8411199"/>
-            <wp:effectExtent l="0" t="0" r="6350" b="0"/>
-            <wp:docPr id="1" name="Picture 1"/>
+          <wp:inline distT="0" distB="0" distL="0" distR="0" wp14:anchorId="1F915ADC" wp14:editId="1E58630F">
+            <wp:extent cx="2372543" cy="8178800"/>
+            <wp:effectExtent l="0" t="0" r="8890" b="0"/>
+            <wp:docPr id="16" name="Graphic 16"/>
             <wp:cNvGraphicFramePr>
               <a:graphicFrameLocks xmlns:a="http://schemas.openxmlformats.org/drawingml/2006/main" noChangeAspect="1"/>
             </wp:cNvGraphicFramePr>
@@ -1056,7 +1068,7 @@
               <a:graphicData uri="http://schemas.openxmlformats.org/drawingml/2006/picture">
                 <pic:pic xmlns:pic="http://schemas.openxmlformats.org/drawingml/2006/picture">
                   <pic:nvPicPr>
-                    <pic:cNvPr id="1" name="Picture 1"/>
+                    <pic:cNvPr id="16" name="Graphic 16"/>
                     <pic:cNvPicPr/>
                   </pic:nvPicPr>
                   <pic:blipFill>
@@ -1064,6 +1076,9 @@
                       <a:extLst>
                         <a:ext uri="{28A0092B-C50C-407E-A947-70E740481C1C}">
                           <a14:useLocalDpi xmlns:a14="http://schemas.microsoft.com/office/drawing/2010/main" val="0"/>
+                        </a:ext>
+                        <a:ext uri="{96DAC541-7B7A-43D3-8B79-37D633B846F1}">
+                          <asvg:svgBlip xmlns:asvg="http://schemas.microsoft.com/office/drawing/2016/SVG/main" r:embed="rId9"/>
                         </a:ext>
                       </a:extLst>
                     </a:blip>
@@ -1074,7 +1089,7 @@
                   <pic:spPr>
                     <a:xfrm>
                       <a:off x="0" y="0"/>
-                      <a:ext cx="2356396" cy="8411199"/>
+                      <a:ext cx="2373181" cy="8181000"/>
                     </a:xfrm>
                     <a:prstGeom prst="rect">
                       <a:avLst/>
@@ -1694,10 +1709,10 @@
         </w:rPr>
         <w:lastRenderedPageBreak/>
         <w:drawing>
-          <wp:inline distT="0" distB="0" distL="0" distR="0" wp14:anchorId="22534498" wp14:editId="0DBCB35B">
-            <wp:extent cx="2295525" cy="7848600"/>
-            <wp:effectExtent l="0" t="0" r="9525" b="0"/>
-            <wp:docPr id="13" name="Graphic 13"/>
+          <wp:inline distT="0" distB="0" distL="0" distR="0" wp14:anchorId="0B7B6C0B" wp14:editId="44CFBA0A">
+            <wp:extent cx="2286000" cy="7829550"/>
+            <wp:effectExtent l="0" t="0" r="0" b="0"/>
+            <wp:docPr id="42" name="Graphic 42"/>
             <wp:cNvGraphicFramePr>
               <a:graphicFrameLocks xmlns:a="http://schemas.openxmlformats.org/drawingml/2006/main" noChangeAspect="1"/>
             </wp:cNvGraphicFramePr>
@@ -1705,17 +1720,17 @@
               <a:graphicData uri="http://schemas.openxmlformats.org/drawingml/2006/picture">
                 <pic:pic xmlns:pic="http://schemas.openxmlformats.org/drawingml/2006/picture">
                   <pic:nvPicPr>
-                    <pic:cNvPr id="13" name="Graphic 13"/>
+                    <pic:cNvPr id="42" name="Graphic 42"/>
                     <pic:cNvPicPr/>
                   </pic:nvPicPr>
                   <pic:blipFill>
-                    <a:blip r:embed="rId9">
+                    <a:blip r:embed="rId10">
                       <a:extLst>
                         <a:ext uri="{28A0092B-C50C-407E-A947-70E740481C1C}">
                           <a14:useLocalDpi xmlns:a14="http://schemas.microsoft.com/office/drawing/2010/main" val="0"/>
                         </a:ext>
                         <a:ext uri="{96DAC541-7B7A-43D3-8B79-37D633B846F1}">
-                          <asvg:svgBlip xmlns:asvg="http://schemas.microsoft.com/office/drawing/2016/SVG/main" r:embed="rId10"/>
+                          <asvg:svgBlip xmlns:asvg="http://schemas.microsoft.com/office/drawing/2016/SVG/main" r:embed="rId11"/>
                         </a:ext>
                       </a:extLst>
                     </a:blip>
@@ -1726,7 +1741,7 @@
                   <pic:spPr>
                     <a:xfrm>
                       <a:off x="0" y="0"/>
-                      <a:ext cx="2295525" cy="7848600"/>
+                      <a:ext cx="2286000" cy="7829550"/>
                     </a:xfrm>
                     <a:prstGeom prst="rect">
                       <a:avLst/>
@@ -1985,7 +2000,7 @@
           <w:rPr>
             <w:noProof/>
           </w:rPr>
-          <w:t>1</w:t>
+          <w:t>0</w:t>
         </w:r>
       </w:fldSimple>
       <w:r>
@@ -2206,134 +2221,7 @@
     <w:p>
       <w:pPr>
         <w:spacing w:line="360" w:lineRule="auto"/>
-        <w:jc w:val="both"/>
-      </w:pPr>
-      <w:r>
-        <w:rPr>
-          <w:noProof/>
-          <w:rtl/>
-          <w:lang w:val="ar-SA"/>
-        </w:rPr>
-        <w:drawing>
-          <wp:anchor distT="0" distB="0" distL="114300" distR="114300" simplePos="0" relativeHeight="251661312" behindDoc="0" locked="0" layoutInCell="1" allowOverlap="1" wp14:anchorId="70526056" wp14:editId="72E8A594">
-            <wp:simplePos x="0" y="0"/>
-            <wp:positionH relativeFrom="column">
-              <wp:posOffset>1362075</wp:posOffset>
-            </wp:positionH>
-            <wp:positionV relativeFrom="paragraph">
-              <wp:posOffset>1106170</wp:posOffset>
-            </wp:positionV>
-            <wp:extent cx="2919095" cy="3907790"/>
-            <wp:effectExtent l="0" t="0" r="0" b="0"/>
-            <wp:wrapNone/>
-            <wp:docPr id="4" name="Picture 4"/>
-            <wp:cNvGraphicFramePr>
-              <a:graphicFrameLocks xmlns:a="http://schemas.openxmlformats.org/drawingml/2006/main" noChangeAspect="1"/>
-            </wp:cNvGraphicFramePr>
-            <a:graphic xmlns:a="http://schemas.openxmlformats.org/drawingml/2006/main">
-              <a:graphicData uri="http://schemas.openxmlformats.org/drawingml/2006/picture">
-                <pic:pic xmlns:pic="http://schemas.openxmlformats.org/drawingml/2006/picture">
-                  <pic:nvPicPr>
-                    <pic:cNvPr id="4" name="Picture 4"/>
-                    <pic:cNvPicPr/>
-                  </pic:nvPicPr>
-                  <pic:blipFill>
-                    <a:blip r:embed="rId11">
-                      <a:extLst>
-                        <a:ext uri="{28A0092B-C50C-407E-A947-70E740481C1C}">
-                          <a14:useLocalDpi xmlns:a14="http://schemas.microsoft.com/office/drawing/2010/main" val="0"/>
-                        </a:ext>
-                      </a:extLst>
-                    </a:blip>
-                    <a:stretch>
-                      <a:fillRect/>
-                    </a:stretch>
-                  </pic:blipFill>
-                  <pic:spPr>
-                    <a:xfrm>
-                      <a:off x="0" y="0"/>
-                      <a:ext cx="2919095" cy="3907790"/>
-                    </a:xfrm>
-                    <a:prstGeom prst="rect">
-                      <a:avLst/>
-                    </a:prstGeom>
-                  </pic:spPr>
-                </pic:pic>
-              </a:graphicData>
-            </a:graphic>
-            <wp14:sizeRelH relativeFrom="margin">
-              <wp14:pctWidth>0</wp14:pctWidth>
-            </wp14:sizeRelH>
-            <wp14:sizeRelV relativeFrom="margin">
-              <wp14:pctHeight>0</wp14:pctHeight>
-            </wp14:sizeRelV>
-          </wp:anchor>
-        </w:drawing>
-      </w:r>
-    </w:p>
-    <w:p>
-      <w:pPr>
-        <w:spacing w:line="360" w:lineRule="auto"/>
-        <w:jc w:val="both"/>
-        <w:rPr>
-          <w:rtl/>
-        </w:rPr>
-      </w:pPr>
-    </w:p>
-    <w:p>
-      <w:pPr>
-        <w:spacing w:line="360" w:lineRule="auto"/>
-        <w:jc w:val="both"/>
-      </w:pPr>
-    </w:p>
-    <w:p>
-      <w:pPr>
-        <w:jc w:val="both"/>
-      </w:pPr>
-    </w:p>
-    <w:p>
-      <w:pPr>
-        <w:keepNext/>
-        <w:spacing w:line="360" w:lineRule="auto"/>
-        <w:jc w:val="both"/>
-      </w:pPr>
-    </w:p>
-    <w:p>
-      <w:pPr>
-        <w:pStyle w:val="Caption"/>
-        <w:jc w:val="both"/>
-        <w:rPr>
-          <w:rtl/>
-        </w:rPr>
-      </w:pPr>
-    </w:p>
-    <w:p>
-      <w:pPr>
-        <w:jc w:val="both"/>
-        <w:rPr>
-          <w:rtl/>
-        </w:rPr>
-      </w:pPr>
-    </w:p>
-    <w:p>
-      <w:pPr>
-        <w:jc w:val="both"/>
-        <w:rPr>
-          <w:rtl/>
-        </w:rPr>
-      </w:pPr>
-    </w:p>
-    <w:p>
-      <w:pPr>
-        <w:jc w:val="both"/>
-        <w:rPr>
-          <w:rtl/>
-        </w:rPr>
-      </w:pPr>
-    </w:p>
-    <w:p>
-      <w:pPr>
-        <w:jc w:val="both"/>
+        <w:jc w:val="center"/>
       </w:pPr>
       <w:r>
         <w:rPr>
@@ -2342,13 +2230,13 @@
         <mc:AlternateContent>
           <mc:Choice Requires="wps">
             <w:drawing>
-              <wp:anchor distT="0" distB="0" distL="114300" distR="114300" simplePos="0" relativeHeight="251663360" behindDoc="0" locked="0" layoutInCell="1" allowOverlap="1" wp14:anchorId="0D553732" wp14:editId="45CC0AA2">
+              <wp:anchor distT="0" distB="0" distL="114300" distR="114300" simplePos="0" relativeHeight="251663360" behindDoc="0" locked="0" layoutInCell="1" allowOverlap="1" wp14:anchorId="0D553732" wp14:editId="5EE4BD9E">
                 <wp:simplePos x="0" y="0"/>
                 <wp:positionH relativeFrom="column">
-                  <wp:posOffset>1743075</wp:posOffset>
+                  <wp:posOffset>1514475</wp:posOffset>
                 </wp:positionH>
                 <wp:positionV relativeFrom="paragraph">
-                  <wp:posOffset>1209040</wp:posOffset>
+                  <wp:posOffset>4315460</wp:posOffset>
                 </wp:positionV>
                 <wp:extent cx="2919095" cy="635"/>
                 <wp:effectExtent l="0" t="0" r="0" b="0"/>
@@ -2415,12 +2303,18 @@
                     </wps:wsp>
                   </a:graphicData>
                 </a:graphic>
+                <wp14:sizeRelH relativeFrom="margin">
+                  <wp14:pctWidth>0</wp14:pctWidth>
+                </wp14:sizeRelH>
+                <wp14:sizeRelV relativeFrom="margin">
+                  <wp14:pctHeight>0</wp14:pctHeight>
+                </wp14:sizeRelV>
               </wp:anchor>
             </w:drawing>
           </mc:Choice>
           <mc:Fallback>
             <w:pict>
-              <v:shape w14:anchorId="0D553732" id="Text Box 5" o:spid="_x0000_s1028" type="#_x0000_t202" style="position:absolute;left:0;text-align:left;margin-left:137.25pt;margin-top:95.2pt;width:229.85pt;height:.05pt;z-index:251663360;visibility:visible;mso-wrap-style:square;mso-wrap-distance-left:9pt;mso-wrap-distance-top:0;mso-wrap-distance-right:9pt;mso-wrap-distance-bottom:0;mso-position-horizontal:absolute;mso-position-horizontal-relative:text;mso-position-vertical:absolute;mso-position-vertical-relative:text;v-text-anchor:top" o:gfxdata="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" stroked="f">
+              <v:shape w14:anchorId="0D553732" id="Text Box 5" o:spid="_x0000_s1028" type="#_x0000_t202" style="position:absolute;left:0;text-align:left;margin-left:119.25pt;margin-top:339.8pt;width:229.85pt;height:.05pt;z-index:251663360;visibility:visible;mso-wrap-style:square;mso-width-percent:0;mso-height-percent:0;mso-wrap-distance-left:9pt;mso-wrap-distance-top:0;mso-wrap-distance-right:9pt;mso-wrap-distance-bottom:0;mso-position-horizontal:absolute;mso-position-horizontal-relative:text;mso-position-vertical:absolute;mso-position-vertical-relative:text;mso-width-percent:0;mso-height-percent:0;mso-width-relative:margin;mso-height-relative:margin;v-text-anchor:top" o:gfxdata="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" stroked="f">
                 <v:textbox style="mso-fit-shape-to-text:t" inset="0,0,0,0">
                   <w:txbxContent>
                     <w:p>
@@ -2458,6 +2352,55 @@
           </mc:Fallback>
         </mc:AlternateContent>
       </w:r>
+      <w:r>
+        <w:rPr>
+          <w:noProof/>
+        </w:rPr>
+        <w:drawing>
+          <wp:inline distT="0" distB="0" distL="0" distR="0" wp14:anchorId="5D034F21" wp14:editId="79B8CBCB">
+            <wp:extent cx="2590800" cy="3469034"/>
+            <wp:effectExtent l="0" t="0" r="0" b="0"/>
+            <wp:docPr id="34" name="Graphic 34"/>
+            <wp:cNvGraphicFramePr>
+              <a:graphicFrameLocks xmlns:a="http://schemas.openxmlformats.org/drawingml/2006/main" noChangeAspect="1"/>
+            </wp:cNvGraphicFramePr>
+            <a:graphic xmlns:a="http://schemas.openxmlformats.org/drawingml/2006/main">
+              <a:graphicData uri="http://schemas.openxmlformats.org/drawingml/2006/picture">
+                <pic:pic xmlns:pic="http://schemas.openxmlformats.org/drawingml/2006/picture">
+                  <pic:nvPicPr>
+                    <pic:cNvPr id="34" name="Graphic 34"/>
+                    <pic:cNvPicPr/>
+                  </pic:nvPicPr>
+                  <pic:blipFill>
+                    <a:blip r:embed="rId12">
+                      <a:extLst>
+                        <a:ext uri="{28A0092B-C50C-407E-A947-70E740481C1C}">
+                          <a14:useLocalDpi xmlns:a14="http://schemas.microsoft.com/office/drawing/2010/main" val="0"/>
+                        </a:ext>
+                        <a:ext uri="{96DAC541-7B7A-43D3-8B79-37D633B846F1}">
+                          <asvg:svgBlip xmlns:asvg="http://schemas.microsoft.com/office/drawing/2016/SVG/main" r:embed="rId13"/>
+                        </a:ext>
+                      </a:extLst>
+                    </a:blip>
+                    <a:stretch>
+                      <a:fillRect/>
+                    </a:stretch>
+                  </pic:blipFill>
+                  <pic:spPr>
+                    <a:xfrm>
+                      <a:off x="0" y="0"/>
+                      <a:ext cx="2595853" cy="3475800"/>
+                    </a:xfrm>
+                    <a:prstGeom prst="rect">
+                      <a:avLst/>
+                    </a:prstGeom>
+                  </pic:spPr>
+                </pic:pic>
+              </a:graphicData>
+            </a:graphic>
+          </wp:inline>
+        </w:drawing>
+      </w:r>
     </w:p>
     <w:p>
       <w:pPr>
@@ -2533,7 +2476,7 @@
           <w:rPr>
             <w:noProof/>
           </w:rPr>
-          <w:t>1</w:t>
+          <w:t>0</w:t>
         </w:r>
       </w:fldSimple>
       <w:r>
@@ -3225,25 +3168,19 @@
     </w:p>
     <w:p>
       <w:pPr>
-        <w:keepNext/>
-        <w:tabs>
-          <w:tab w:val="left" w:pos="1065"/>
-        </w:tabs>
-        <w:jc w:val="both"/>
-      </w:pPr>
-      <w:r>
-        <w:rPr>
-          <w:rFonts w:hint="cs"/>
+        <w:pStyle w:val="Caption"/>
+        <w:jc w:val="center"/>
+      </w:pPr>
+      <w:r>
+        <w:rPr>
           <w:noProof/>
-          <w:rtl/>
-          <w:lang w:val="ar-SA"/>
         </w:rPr>
         <w:lastRenderedPageBreak/>
         <w:drawing>
-          <wp:inline distT="0" distB="0" distL="0" distR="0" wp14:anchorId="087B3D00" wp14:editId="08B38FAB">
-            <wp:extent cx="4118041" cy="4705681"/>
-            <wp:effectExtent l="0" t="0" r="0" b="0"/>
-            <wp:docPr id="6" name="Picture 6"/>
+          <wp:inline distT="0" distB="0" distL="0" distR="0" wp14:anchorId="6C580955" wp14:editId="693D2190">
+            <wp:extent cx="3067050" cy="3516608"/>
+            <wp:effectExtent l="0" t="0" r="0" b="8255"/>
+            <wp:docPr id="35" name="Graphic 35"/>
             <wp:cNvGraphicFramePr>
               <a:graphicFrameLocks xmlns:a="http://schemas.openxmlformats.org/drawingml/2006/main" noChangeAspect="1"/>
             </wp:cNvGraphicFramePr>
@@ -3251,14 +3188,17 @@
               <a:graphicData uri="http://schemas.openxmlformats.org/drawingml/2006/picture">
                 <pic:pic xmlns:pic="http://schemas.openxmlformats.org/drawingml/2006/picture">
                   <pic:nvPicPr>
-                    <pic:cNvPr id="6" name="Picture 6"/>
+                    <pic:cNvPr id="35" name="Graphic 35"/>
                     <pic:cNvPicPr/>
                   </pic:nvPicPr>
                   <pic:blipFill>
-                    <a:blip r:embed="rId12">
+                    <a:blip r:embed="rId14" cstate="print">
                       <a:extLst>
                         <a:ext uri="{28A0092B-C50C-407E-A947-70E740481C1C}">
                           <a14:useLocalDpi xmlns:a14="http://schemas.microsoft.com/office/drawing/2010/main" val="0"/>
+                        </a:ext>
+                        <a:ext uri="{96DAC541-7B7A-43D3-8B79-37D633B846F1}">
+                          <asvg:svgBlip xmlns:asvg="http://schemas.microsoft.com/office/drawing/2016/SVG/main" r:embed="rId15"/>
                         </a:ext>
                       </a:extLst>
                     </a:blip>
@@ -3269,7 +3209,7 @@
                   <pic:spPr>
                     <a:xfrm>
                       <a:off x="0" y="0"/>
-                      <a:ext cx="4125642" cy="4714367"/>
+                      <a:ext cx="3067803" cy="3517471"/>
                     </a:xfrm>
                     <a:prstGeom prst="rect">
                       <a:avLst/>
@@ -3555,45 +3495,32 @@
       <w:r>
         <w:t xml:space="preserve">Table </w:t>
       </w:r>
-      <w:r>
-        <w:fldChar w:fldCharType="begin"/>
-      </w:r>
-      <w:r>
-        <w:instrText xml:space="preserve"> STYLEREF 1 \s </w:instrText>
-      </w:r>
-      <w:r>
-        <w:fldChar w:fldCharType="separate"/>
-      </w:r>
-      <w:r>
-        <w:rPr>
-          <w:cs/>
-        </w:rPr>
-        <w:t>‎</w:t>
-      </w:r>
-      <w:r>
-        <w:t>1</w:t>
-      </w:r>
-      <w:r>
-        <w:fldChar w:fldCharType="end"/>
-      </w:r>
+      <w:fldSimple w:instr=" STYLEREF 1 \s ">
+        <w:r>
+          <w:rPr>
+            <w:noProof/>
+            <w:cs/>
+          </w:rPr>
+          <w:t>‎</w:t>
+        </w:r>
+        <w:r>
+          <w:rPr>
+            <w:noProof/>
+          </w:rPr>
+          <w:t>0</w:t>
+        </w:r>
+      </w:fldSimple>
       <w:r>
         <w:noBreakHyphen/>
       </w:r>
-      <w:r>
-        <w:fldChar w:fldCharType="begin"/>
-      </w:r>
-      <w:r>
-        <w:instrText xml:space="preserve"> SEQ Table \* ARABIC \s 1 </w:instrText>
-      </w:r>
-      <w:r>
-        <w:fldChar w:fldCharType="separate"/>
-      </w:r>
-      <w:r>
-        <w:t>3</w:t>
-      </w:r>
-      <w:r>
-        <w:fldChar w:fldCharType="end"/>
-      </w:r>
+      <w:fldSimple w:instr=" SEQ Table \* ARABIC \s 1 ">
+        <w:r>
+          <w:rPr>
+            <w:noProof/>
+          </w:rPr>
+          <w:t>3</w:t>
+        </w:r>
+      </w:fldSimple>
       <w:r>
         <w:t xml:space="preserve"> Use case of college secretary</w:t>
       </w:r>
@@ -3603,6 +3530,95 @@
         <w:jc w:val="both"/>
       </w:pPr>
     </w:p>
+    <w:tbl>
+      <w:tblPr>
+        <w:tblStyle w:val="TableGrid"/>
+        <w:tblpPr w:leftFromText="180" w:rightFromText="180" w:vertAnchor="text" w:horzAnchor="margin" w:tblpY="24"/>
+        <w:tblW w:w="0" w:type="auto"/>
+        <w:tblLook w:val="04A0" w:firstRow="1" w:lastRow="0" w:firstColumn="1" w:lastColumn="0" w:noHBand="0" w:noVBand="1"/>
+      </w:tblPr>
+      <w:tblGrid>
+        <w:gridCol w:w="1795"/>
+        <w:gridCol w:w="7221"/>
+      </w:tblGrid>
+      <w:tr>
+        <w:trPr>
+          <w:trHeight w:val="458"/>
+        </w:trPr>
+        <w:tc>
+          <w:tcPr>
+            <w:tcW w:w="1795" w:type="dxa"/>
+            <w:vAlign w:val="center"/>
+          </w:tcPr>
+          <w:p>
+            <w:pPr>
+              <w:spacing w:line="360" w:lineRule="auto"/>
+              <w:jc w:val="both"/>
+            </w:pPr>
+            <w:r>
+              <w:t>Use case 2</w:t>
+            </w:r>
+          </w:p>
+        </w:tc>
+        <w:tc>
+          <w:tcPr>
+            <w:tcW w:w="7221" w:type="dxa"/>
+            <w:vAlign w:val="center"/>
+          </w:tcPr>
+          <w:p>
+            <w:pPr>
+              <w:spacing w:line="360" w:lineRule="auto"/>
+              <w:jc w:val="both"/>
+              <w:rPr>
+                <w:rtl/>
+              </w:rPr>
+            </w:pPr>
+            <w:r>
+              <w:t xml:space="preserve">View Halls </w:t>
+            </w:r>
+          </w:p>
+        </w:tc>
+      </w:tr>
+      <w:tr>
+        <w:tc>
+          <w:tcPr>
+            <w:tcW w:w="1795" w:type="dxa"/>
+            <w:vAlign w:val="center"/>
+          </w:tcPr>
+          <w:p>
+            <w:pPr>
+              <w:spacing w:line="360" w:lineRule="auto"/>
+              <w:jc w:val="both"/>
+            </w:pPr>
+            <w:r>
+              <w:t>Flow</w:t>
+            </w:r>
+          </w:p>
+        </w:tc>
+        <w:tc>
+          <w:tcPr>
+            <w:tcW w:w="7221" w:type="dxa"/>
+            <w:vAlign w:val="center"/>
+          </w:tcPr>
+          <w:p>
+            <w:pPr>
+              <w:spacing w:line="360" w:lineRule="auto"/>
+              <w:jc w:val="both"/>
+              <w:rPr>
+                <w:rtl/>
+              </w:rPr>
+            </w:pPr>
+            <w:r>
+              <w:rPr>
+                <w:rStyle w:val="rynqvb"/>
+                <w:lang w:val="en"/>
+              </w:rPr>
+              <w:t>The college secretary can view the halls if he needed to.</w:t>
+            </w:r>
+          </w:p>
+        </w:tc>
+      </w:tr>
+    </w:tbl>
     <w:p>
       <w:pPr>
         <w:jc w:val="both"/>
@@ -3715,109 +3731,6 @@
         </w:tc>
       </w:tr>
     </w:tbl>
-    <w:tbl>
-      <w:tblPr>
-        <w:tblStyle w:val="TableGrid"/>
-        <w:tblpPr w:leftFromText="180" w:rightFromText="180" w:vertAnchor="text" w:horzAnchor="margin" w:tblpY="1302"/>
-        <w:tblW w:w="0" w:type="auto"/>
-        <w:tblLook w:val="04A0" w:firstRow="1" w:lastRow="0" w:firstColumn="1" w:lastColumn="0" w:noHBand="0" w:noVBand="1"/>
-      </w:tblPr>
-      <w:tblGrid>
-        <w:gridCol w:w="1795"/>
-        <w:gridCol w:w="7221"/>
-      </w:tblGrid>
-      <w:tr>
-        <w:trPr>
-          <w:trHeight w:val="458"/>
-        </w:trPr>
-        <w:tc>
-          <w:tcPr>
-            <w:tcW w:w="1795" w:type="dxa"/>
-            <w:vAlign w:val="center"/>
-          </w:tcPr>
-          <w:p>
-            <w:pPr>
-              <w:spacing w:line="360" w:lineRule="auto"/>
-              <w:jc w:val="both"/>
-            </w:pPr>
-            <w:r>
-              <w:t>Use case 2</w:t>
-            </w:r>
-          </w:p>
-        </w:tc>
-        <w:tc>
-          <w:tcPr>
-            <w:tcW w:w="7221" w:type="dxa"/>
-            <w:vAlign w:val="center"/>
-          </w:tcPr>
-          <w:p>
-            <w:pPr>
-              <w:spacing w:line="360" w:lineRule="auto"/>
-              <w:jc w:val="both"/>
-              <w:rPr>
-                <w:rtl/>
-              </w:rPr>
-            </w:pPr>
-            <w:r>
-              <w:t xml:space="preserve">View Halls </w:t>
-            </w:r>
-          </w:p>
-        </w:tc>
-      </w:tr>
-      <w:tr>
-        <w:tc>
-          <w:tcPr>
-            <w:tcW w:w="1795" w:type="dxa"/>
-            <w:vAlign w:val="center"/>
-          </w:tcPr>
-          <w:p>
-            <w:pPr>
-              <w:spacing w:line="360" w:lineRule="auto"/>
-              <w:jc w:val="both"/>
-            </w:pPr>
-            <w:r>
-              <w:t>Flow</w:t>
-            </w:r>
-          </w:p>
-        </w:tc>
-        <w:tc>
-          <w:tcPr>
-            <w:tcW w:w="7221" w:type="dxa"/>
-            <w:vAlign w:val="center"/>
-          </w:tcPr>
-          <w:p>
-            <w:pPr>
-              <w:spacing w:line="360" w:lineRule="auto"/>
-              <w:jc w:val="both"/>
-              <w:rPr>
-                <w:rtl/>
-              </w:rPr>
-            </w:pPr>
-            <w:r>
-              <w:rPr>
-                <w:rStyle w:val="rynqvb"/>
-                <w:lang w:val="en"/>
-              </w:rPr>
-              <w:t xml:space="preserve">The college secretary can view </w:t>
-            </w:r>
-            <w:r>
-              <w:rPr>
-                <w:rStyle w:val="rynqvb"/>
-                <w:lang w:val="en"/>
-              </w:rPr>
-              <w:t xml:space="preserve">the </w:t>
-            </w:r>
-            <w:r>
-              <w:rPr>
-                <w:rStyle w:val="rynqvb"/>
-                <w:lang w:val="en"/>
-              </w:rPr>
-              <w:t>halls if he needed to.</w:t>
-            </w:r>
-          </w:p>
-        </w:tc>
-      </w:tr>
-    </w:tbl>
     <w:p>
       <w:pPr>
         <w:jc w:val="both"/>
@@ -3831,14 +3744,12 @@
       <w:r>
         <w:rPr>
           <w:noProof/>
-          <w:rtl/>
-          <w:lang w:val="ar-SA"/>
         </w:rPr>
         <w:drawing>
-          <wp:inline distT="0" distB="0" distL="0" distR="0" wp14:anchorId="0FACFF7C" wp14:editId="16250FD8">
-            <wp:extent cx="5363323" cy="5496692"/>
-            <wp:effectExtent l="0" t="0" r="8890" b="8890"/>
-            <wp:docPr id="7" name="Picture 7"/>
+          <wp:inline distT="0" distB="0" distL="0" distR="0" wp14:anchorId="67167F5A" wp14:editId="55FD485B">
+            <wp:extent cx="5725773" cy="5867400"/>
+            <wp:effectExtent l="0" t="0" r="8890" b="0"/>
+            <wp:docPr id="36" name="Graphic 36"/>
             <wp:cNvGraphicFramePr>
               <a:graphicFrameLocks xmlns:a="http://schemas.openxmlformats.org/drawingml/2006/main" noChangeAspect="1"/>
             </wp:cNvGraphicFramePr>
@@ -3846,14 +3757,17 @@
               <a:graphicData uri="http://schemas.openxmlformats.org/drawingml/2006/picture">
                 <pic:pic xmlns:pic="http://schemas.openxmlformats.org/drawingml/2006/picture">
                   <pic:nvPicPr>
-                    <pic:cNvPr id="7" name="Picture 7"/>
+                    <pic:cNvPr id="36" name="Graphic 36"/>
                     <pic:cNvPicPr/>
                   </pic:nvPicPr>
                   <pic:blipFill>
-                    <a:blip r:embed="rId13">
+                    <a:blip r:embed="rId16">
                       <a:extLst>
                         <a:ext uri="{28A0092B-C50C-407E-A947-70E740481C1C}">
                           <a14:useLocalDpi xmlns:a14="http://schemas.microsoft.com/office/drawing/2010/main" val="0"/>
+                        </a:ext>
+                        <a:ext uri="{96DAC541-7B7A-43D3-8B79-37D633B846F1}">
+                          <asvg:svgBlip xmlns:asvg="http://schemas.microsoft.com/office/drawing/2016/SVG/main" r:embed="rId17"/>
                         </a:ext>
                       </a:extLst>
                     </a:blip>
@@ -3864,7 +3778,7 @@
                   <pic:spPr>
                     <a:xfrm>
                       <a:off x="0" y="0"/>
-                      <a:ext cx="5363323" cy="5496692"/>
+                      <a:ext cx="5726950" cy="5868606"/>
                     </a:xfrm>
                     <a:prstGeom prst="rect">
                       <a:avLst/>
@@ -3935,7 +3849,19 @@
         <w:rPr>
           <w:lang w:val="en"/>
         </w:rPr>
-        <w:t>After knowing how users deal with the system, the data flow begins between both users and the system. To facilitate the data visualization process, the context diagram (figure</w:t>
+        <w:t xml:space="preserve">After knowing how users deal with the </w:t>
+      </w:r>
+      <w:r>
+        <w:rPr>
+          <w:lang w:val="en"/>
+        </w:rPr>
+        <w:t>system</w:t>
+      </w:r>
+      <w:r>
+        <w:rPr>
+          <w:lang w:val="en"/>
+        </w:rPr>
+        <w:t>, the data flow begins between both users and the system. To facilitate the data visualization process, the context diagram (figure</w:t>
       </w:r>
       <w:r>
         <w:rPr>
@@ -3953,20 +3879,17 @@
     <w:p>
       <w:pPr>
         <w:keepNext/>
-        <w:jc w:val="both"/>
-      </w:pPr>
-      <w:r>
-        <w:rPr>
-          <w:rFonts w:hint="cs"/>
+        <w:jc w:val="center"/>
+      </w:pPr>
+      <w:r>
+        <w:rPr>
           <w:noProof/>
-          <w:rtl/>
-          <w:lang w:val="ar-SA"/>
         </w:rPr>
         <w:drawing>
-          <wp:inline distT="0" distB="0" distL="0" distR="0" wp14:anchorId="4582580F" wp14:editId="3C93D372">
-            <wp:extent cx="5731510" cy="4932045"/>
-            <wp:effectExtent l="0" t="0" r="2540" b="1905"/>
-            <wp:docPr id="8" name="Picture 8"/>
+          <wp:inline distT="0" distB="0" distL="0" distR="0" wp14:anchorId="5238EB5B" wp14:editId="1DB52615">
+            <wp:extent cx="4800600" cy="4130984"/>
+            <wp:effectExtent l="0" t="0" r="0" b="3175"/>
+            <wp:docPr id="37" name="Graphic 37"/>
             <wp:cNvGraphicFramePr>
               <a:graphicFrameLocks xmlns:a="http://schemas.openxmlformats.org/drawingml/2006/main" noChangeAspect="1"/>
             </wp:cNvGraphicFramePr>
@@ -3974,14 +3897,17 @@
               <a:graphicData uri="http://schemas.openxmlformats.org/drawingml/2006/picture">
                 <pic:pic xmlns:pic="http://schemas.openxmlformats.org/drawingml/2006/picture">
                   <pic:nvPicPr>
-                    <pic:cNvPr id="8" name="Picture 8"/>
+                    <pic:cNvPr id="37" name="Graphic 37"/>
                     <pic:cNvPicPr/>
                   </pic:nvPicPr>
                   <pic:blipFill>
-                    <a:blip r:embed="rId14">
+                    <a:blip r:embed="rId18">
                       <a:extLst>
                         <a:ext uri="{28A0092B-C50C-407E-A947-70E740481C1C}">
                           <a14:useLocalDpi xmlns:a14="http://schemas.microsoft.com/office/drawing/2010/main" val="0"/>
+                        </a:ext>
+                        <a:ext uri="{96DAC541-7B7A-43D3-8B79-37D633B846F1}">
+                          <asvg:svgBlip xmlns:asvg="http://schemas.microsoft.com/office/drawing/2016/SVG/main" r:embed="rId19"/>
                         </a:ext>
                       </a:extLst>
                     </a:blip>
@@ -3992,7 +3918,7 @@
                   <pic:spPr>
                     <a:xfrm>
                       <a:off x="0" y="0"/>
-                      <a:ext cx="5731510" cy="4932045"/>
+                      <a:ext cx="4805557" cy="4135249"/>
                     </a:xfrm>
                     <a:prstGeom prst="rect">
                       <a:avLst/>
@@ -4035,7 +3961,8 @@
         <w:spacing w:line="360" w:lineRule="auto"/>
         <w:jc w:val="both"/>
         <w:rPr>
-          <w:rtl/>
+          <w:rStyle w:val="rynqvb"/>
+          <w:lang w:val="en"/>
         </w:rPr>
       </w:pPr>
       <w:r>
@@ -4063,6 +3990,13 @@
         </w:rPr>
         <w:t>.</w:t>
       </w:r>
+      <w:r>
+        <w:rPr>
+          <w:rStyle w:val="rynqvb"/>
+          <w:lang w:val="en"/>
+        </w:rPr>
+        <w:t xml:space="preserve"> </w:t>
+      </w:r>
     </w:p>
     <w:p>
       <w:pPr>
@@ -4073,64 +4007,38 @@
           <w:lang w:val="en"/>
         </w:rPr>
       </w:pPr>
-      <w:r>
+    </w:p>
+    <w:p>
+      <w:pPr>
+        <w:spacing w:line="360" w:lineRule="auto"/>
+        <w:jc w:val="both"/>
         <w:rPr>
           <w:rStyle w:val="rynqvb"/>
-          <w:lang w:val="en"/>
-        </w:rPr>
-        <w:t>For a more comprehensive view of the data flow process, the data flow diagram (figure</w:t>
-      </w:r>
+        </w:rPr>
+      </w:pPr>
       <w:r>
         <w:rPr>
           <w:rStyle w:val="rynqvb"/>
           <w:lang w:val="en"/>
         </w:rPr>
-        <w:t>7</w:t>
-      </w:r>
-      <w:r>
-        <w:rPr>
-          <w:rStyle w:val="rynqvb"/>
-          <w:lang w:val="en"/>
-        </w:rPr>
-        <w:t>) shows where the data comes from, where it is stored, and where it is heading.</w:t>
-      </w:r>
-    </w:p>
-    <w:p>
-      <w:pPr>
-        <w:jc w:val="both"/>
-        <w:rPr>
-          <w:rStyle w:val="rynqvb"/>
-          <w:lang w:val="en"/>
-        </w:rPr>
-      </w:pPr>
-    </w:p>
-    <w:p>
-      <w:pPr>
-        <w:jc w:val="both"/>
-        <w:rPr>
-          <w:rStyle w:val="rynqvb"/>
-          <w:lang w:val="en"/>
-        </w:rPr>
-      </w:pPr>
-    </w:p>
-    <w:p>
-      <w:pPr>
-        <w:keepNext/>
-        <w:jc w:val="both"/>
-      </w:pPr>
-      <w:r>
-        <w:rPr>
-          <w:rFonts w:hint="cs"/>
+        <w:t>For a more comprehensive view of the data flow process, the data flow diagram (figure7) shows where the data comes from, where it is stored, and where it is heading.</w:t>
+      </w:r>
+    </w:p>
+    <w:p>
+      <w:pPr>
+        <w:spacing w:line="360" w:lineRule="auto"/>
+        <w:jc w:val="center"/>
+      </w:pPr>
+      <w:r>
+        <w:rPr>
           <w:noProof/>
-          <w:rtl/>
-          <w:lang w:val="ar-SA"/>
         </w:rPr>
         <w:lastRenderedPageBreak/>
         <w:drawing>
-          <wp:inline distT="0" distB="0" distL="0" distR="0" wp14:anchorId="12B41E93" wp14:editId="17420B03">
-            <wp:extent cx="5585254" cy="3059947"/>
-            <wp:effectExtent l="0" t="0" r="0" b="7620"/>
-            <wp:docPr id="9" name="Picture 9"/>
+          <wp:inline distT="0" distB="0" distL="0" distR="0" wp14:anchorId="1F76F3FA" wp14:editId="5BBA2706">
+            <wp:extent cx="5127171" cy="2808980"/>
+            <wp:effectExtent l="0" t="0" r="0" b="0"/>
+            <wp:docPr id="38" name="Graphic 38"/>
             <wp:cNvGraphicFramePr>
               <a:graphicFrameLocks xmlns:a="http://schemas.openxmlformats.org/drawingml/2006/main" noChangeAspect="1"/>
             </wp:cNvGraphicFramePr>
@@ -4138,14 +4046,17 @@
               <a:graphicData uri="http://schemas.openxmlformats.org/drawingml/2006/picture">
                 <pic:pic xmlns:pic="http://schemas.openxmlformats.org/drawingml/2006/picture">
                   <pic:nvPicPr>
-                    <pic:cNvPr id="9" name="Picture 9"/>
+                    <pic:cNvPr id="38" name="Graphic 38"/>
                     <pic:cNvPicPr/>
                   </pic:nvPicPr>
                   <pic:blipFill>
-                    <a:blip r:embed="rId15">
+                    <a:blip r:embed="rId20">
                       <a:extLst>
                         <a:ext uri="{28A0092B-C50C-407E-A947-70E740481C1C}">
                           <a14:useLocalDpi xmlns:a14="http://schemas.microsoft.com/office/drawing/2010/main" val="0"/>
+                        </a:ext>
+                        <a:ext uri="{96DAC541-7B7A-43D3-8B79-37D633B846F1}">
+                          <asvg:svgBlip xmlns:asvg="http://schemas.microsoft.com/office/drawing/2016/SVG/main" r:embed="rId21"/>
                         </a:ext>
                       </a:extLst>
                     </a:blip>
@@ -4156,7 +4067,7 @@
                   <pic:spPr>
                     <a:xfrm>
                       <a:off x="0" y="0"/>
-                      <a:ext cx="5594548" cy="3065039"/>
+                      <a:ext cx="5134619" cy="2813061"/>
                     </a:xfrm>
                     <a:prstGeom prst="rect">
                       <a:avLst/>
@@ -4244,16 +4155,13 @@
       </w:pPr>
       <w:r>
         <w:rPr>
-          <w:rFonts w:hint="cs"/>
           <w:noProof/>
-          <w:rtl/>
-          <w:lang w:val="ar-SA"/>
         </w:rPr>
         <w:drawing>
-          <wp:inline distT="0" distB="0" distL="0" distR="0" wp14:anchorId="554126B0" wp14:editId="1378B2CA">
-            <wp:extent cx="5073993" cy="2616261"/>
-            <wp:effectExtent l="0" t="0" r="0" b="0"/>
-            <wp:docPr id="10" name="Picture 10"/>
+          <wp:inline distT="0" distB="0" distL="0" distR="0" wp14:anchorId="69DF6764" wp14:editId="644547AE">
+            <wp:extent cx="5731510" cy="2961005"/>
+            <wp:effectExtent l="0" t="0" r="2540" b="0"/>
+            <wp:docPr id="39" name="Graphic 39"/>
             <wp:cNvGraphicFramePr>
               <a:graphicFrameLocks xmlns:a="http://schemas.openxmlformats.org/drawingml/2006/main" noChangeAspect="1"/>
             </wp:cNvGraphicFramePr>
@@ -4261,14 +4169,17 @@
               <a:graphicData uri="http://schemas.openxmlformats.org/drawingml/2006/picture">
                 <pic:pic xmlns:pic="http://schemas.openxmlformats.org/drawingml/2006/picture">
                   <pic:nvPicPr>
-                    <pic:cNvPr id="10" name="Picture 10"/>
+                    <pic:cNvPr id="39" name="Graphic 39"/>
                     <pic:cNvPicPr/>
                   </pic:nvPicPr>
                   <pic:blipFill>
-                    <a:blip r:embed="rId16">
+                    <a:blip r:embed="rId22">
                       <a:extLst>
                         <a:ext uri="{28A0092B-C50C-407E-A947-70E740481C1C}">
                           <a14:useLocalDpi xmlns:a14="http://schemas.microsoft.com/office/drawing/2010/main" val="0"/>
+                        </a:ext>
+                        <a:ext uri="{96DAC541-7B7A-43D3-8B79-37D633B846F1}">
+                          <asvg:svgBlip xmlns:asvg="http://schemas.microsoft.com/office/drawing/2016/SVG/main" r:embed="rId23"/>
                         </a:ext>
                       </a:extLst>
                     </a:blip>
@@ -4279,7 +4190,7 @@
                   <pic:spPr>
                     <a:xfrm>
                       <a:off x="0" y="0"/>
-                      <a:ext cx="5131811" cy="2646073"/>
+                      <a:ext cx="5731510" cy="2961005"/>
                     </a:xfrm>
                     <a:prstGeom prst="rect">
                       <a:avLst/>
@@ -4422,18 +4333,7 @@
     <w:p>
       <w:pPr>
         <w:jc w:val="both"/>
-        <w:rPr>
-          <w:i/>
-          <w:iCs/>
-          <w:color w:val="44546A" w:themeColor="text2"/>
-          <w:sz w:val="18"/>
-          <w:szCs w:val="18"/>
-          <w:rtl/>
-        </w:rPr>
-      </w:pPr>
-      <w:r>
-        <w:br w:type="page"/>
-      </w:r>
+      </w:pPr>
       <w:r>
         <w:rPr>
           <w:noProof/>
@@ -4442,13 +4342,13 @@
         <mc:AlternateContent>
           <mc:Choice Requires="wps">
             <w:drawing>
-              <wp:anchor distT="0" distB="0" distL="114300" distR="114300" simplePos="0" relativeHeight="251666432" behindDoc="0" locked="0" layoutInCell="1" allowOverlap="1" wp14:anchorId="4A3476FE" wp14:editId="697B2A98">
+              <wp:anchor distT="0" distB="0" distL="114300" distR="114300" simplePos="0" relativeHeight="251666432" behindDoc="0" locked="0" layoutInCell="1" allowOverlap="1" wp14:anchorId="4A3476FE" wp14:editId="132E98AD">
                 <wp:simplePos x="0" y="0"/>
                 <wp:positionH relativeFrom="column">
-                  <wp:posOffset>-1503886</wp:posOffset>
+                  <wp:posOffset>-1059727</wp:posOffset>
                 </wp:positionH>
                 <wp:positionV relativeFrom="paragraph">
-                  <wp:posOffset>4363137</wp:posOffset>
+                  <wp:posOffset>4068160</wp:posOffset>
                 </wp:positionV>
                 <wp:extent cx="1839850" cy="190495"/>
                 <wp:effectExtent l="5715" t="0" r="0" b="0"/>
@@ -4520,7 +4420,7 @@
           </mc:Choice>
           <mc:Fallback>
             <w:pict>
-              <v:shape w14:anchorId="4A3476FE" id="Text Box 14" o:spid="_x0000_s1029" type="#_x0000_t202" style="position:absolute;left:0;text-align:left;margin-left:-118.4pt;margin-top:343.55pt;width:144.85pt;height:15pt;rotation:90;z-index:251666432;visibility:visible;mso-wrap-style:square;mso-width-percent:0;mso-height-percent:0;mso-wrap-distance-left:9pt;mso-wrap-distance-top:0;mso-wrap-distance-right:9pt;mso-wrap-distance-bottom:0;mso-position-horizontal:absolute;mso-position-horizontal-relative:text;mso-position-vertical:absolute;mso-position-vertical-relative:text;mso-width-percent:0;mso-height-percent:0;mso-width-relative:margin;mso-height-relative:margin;v-text-anchor:top" o:gfxdata="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" stroked="f">
+              <v:shape w14:anchorId="4A3476FE" id="Text Box 14" o:spid="_x0000_s1029" type="#_x0000_t202" style="position:absolute;left:0;text-align:left;margin-left:-83.45pt;margin-top:320.35pt;width:144.85pt;height:15pt;rotation:90;z-index:251666432;visibility:visible;mso-wrap-style:square;mso-width-percent:0;mso-height-percent:0;mso-wrap-distance-left:9pt;mso-wrap-distance-top:0;mso-wrap-distance-right:9pt;mso-wrap-distance-bottom:0;mso-position-horizontal:absolute;mso-position-horizontal-relative:text;mso-position-vertical:absolute;mso-position-vertical-relative:text;mso-width-percent:0;mso-height-percent:0;mso-width-relative:margin;mso-height-relative:margin;v-text-anchor:top" o:gfxdata="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" stroked="f">
                 <v:textbox inset="0,0,0,0">
                   <w:txbxContent>
                     <w:p>
@@ -4559,18 +4459,10 @@
           <w:lang w:val="ar-SA"/>
         </w:rPr>
         <w:drawing>
-          <wp:anchor distT="0" distB="0" distL="114300" distR="114300" simplePos="0" relativeHeight="251664384" behindDoc="0" locked="0" layoutInCell="1" allowOverlap="1" wp14:anchorId="0BDD0BF9" wp14:editId="7AE501C9">
-            <wp:simplePos x="0" y="0"/>
-            <wp:positionH relativeFrom="column">
-              <wp:posOffset>-2443480</wp:posOffset>
-            </wp:positionH>
-            <wp:positionV relativeFrom="paragraph">
-              <wp:posOffset>713105</wp:posOffset>
-            </wp:positionV>
-            <wp:extent cx="10612619" cy="7469142"/>
-            <wp:effectExtent l="0" t="9525" r="8255" b="8255"/>
-            <wp:wrapNone/>
-            <wp:docPr id="11" name="Picture 11"/>
+          <wp:inline distT="0" distB="0" distL="0" distR="0" wp14:anchorId="7E0F0AF2" wp14:editId="2C68C4A8">
+            <wp:extent cx="8704896" cy="6098056"/>
+            <wp:effectExtent l="0" t="0" r="9208" b="0"/>
+            <wp:docPr id="40" name="Graphic 40"/>
             <wp:cNvGraphicFramePr>
               <a:graphicFrameLocks xmlns:a="http://schemas.openxmlformats.org/drawingml/2006/main" noChangeAspect="1"/>
             </wp:cNvGraphicFramePr>
@@ -4578,11 +4470,161 @@
               <a:graphicData uri="http://schemas.openxmlformats.org/drawingml/2006/picture">
                 <pic:pic xmlns:pic="http://schemas.openxmlformats.org/drawingml/2006/picture">
                   <pic:nvPicPr>
-                    <pic:cNvPr id="11" name="Picture 11"/>
+                    <pic:cNvPr id="40" name="Graphic 40"/>
                     <pic:cNvPicPr/>
                   </pic:nvPicPr>
                   <pic:blipFill>
-                    <a:blip r:embed="rId17">
+                    <a:blip r:embed="rId24" cstate="print">
+                      <a:extLst>
+                        <a:ext uri="{28A0092B-C50C-407E-A947-70E740481C1C}">
+                          <a14:useLocalDpi xmlns:a14="http://schemas.microsoft.com/office/drawing/2010/main" val="0"/>
+                        </a:ext>
+                        <a:ext uri="{96DAC541-7B7A-43D3-8B79-37D633B846F1}">
+                          <asvg:svgBlip xmlns:asvg="http://schemas.microsoft.com/office/drawing/2016/SVG/main" r:embed="rId25"/>
+                        </a:ext>
+                      </a:extLst>
+                    </a:blip>
+                    <a:stretch>
+                      <a:fillRect/>
+                    </a:stretch>
+                  </pic:blipFill>
+                  <pic:spPr>
+                    <a:xfrm rot="5400000">
+                      <a:off x="0" y="0"/>
+                      <a:ext cx="8706181" cy="6098956"/>
+                    </a:xfrm>
+                    <a:prstGeom prst="rect">
+                      <a:avLst/>
+                    </a:prstGeom>
+                  </pic:spPr>
+                </pic:pic>
+              </a:graphicData>
+            </a:graphic>
+          </wp:inline>
+        </w:drawing>
+      </w:r>
+      <w:r>
+        <w:br w:type="page"/>
+      </w:r>
+    </w:p>
+    <w:p>
+      <w:pPr>
+        <w:pStyle w:val="Heading2"/>
+      </w:pPr>
+      <w:r>
+        <w:lastRenderedPageBreak/>
+        <w:t>Implementation and result</w:t>
+      </w:r>
+    </w:p>
+    <w:p>
+      <w:pPr>
+        <w:ind w:left="576"/>
+      </w:pPr>
+      <w:r>
+        <w:t xml:space="preserve">We were able to create a user-friendly interface that allows </w:t>
+      </w:r>
+      <w:r>
+        <w:t xml:space="preserve">the users </w:t>
+      </w:r>
+      <w:r>
+        <w:t xml:space="preserve">to easily access </w:t>
+      </w:r>
+      <w:r>
+        <w:t xml:space="preserve">and interact to achieve </w:t>
+      </w:r>
+      <w:r>
+        <w:t xml:space="preserve">the </w:t>
+      </w:r>
+      <w:r>
+        <w:t>services they need.</w:t>
+      </w:r>
+    </w:p>
+    <w:p/>
+    <w:p>
+      <w:pPr>
+        <w:pStyle w:val="Heading3"/>
+      </w:pPr>
+      <w:r>
+        <w:t>Main Page</w:t>
+      </w:r>
+    </w:p>
+    <w:p>
+      <w:pPr>
+        <w:ind w:left="720"/>
+        <w:rPr>
+          <w:noProof/>
+        </w:rPr>
+      </w:pPr>
+      <w:r>
+        <w:t xml:space="preserve">The </w:t>
+      </w:r>
+      <w:r>
+        <w:t>main page</w:t>
+      </w:r>
+      <w:r>
+        <w:t xml:space="preserve"> interface of our website is designed to be user-friendly and easy to navigate. The </w:t>
+      </w:r>
+      <w:r>
+        <w:t>top bar includ</w:t>
+      </w:r>
+      <w:r>
+        <w:t>es</w:t>
+      </w:r>
+      <w:r>
+        <w:t xml:space="preserve"> quick links to navigate and </w:t>
+      </w:r>
+      <w:r>
+        <w:t xml:space="preserve">a </w:t>
+      </w:r>
+      <w:r>
+        <w:t>log</w:t>
+      </w:r>
+      <w:r>
+        <w:t xml:space="preserve"> </w:t>
+      </w:r>
+      <w:r>
+        <w:t>in option</w:t>
+      </w:r>
+      <w:r>
+        <w:rPr>
+          <w:noProof/>
+        </w:rPr>
+        <w:t xml:space="preserve"> </w:t>
+      </w:r>
+    </w:p>
+    <w:p>
+      <w:pPr>
+        <w:ind w:left="720"/>
+      </w:pPr>
+      <w:r>
+        <w:rPr>
+          <w:noProof/>
+        </w:rPr>
+        <w:drawing>
+          <wp:anchor distT="0" distB="0" distL="114300" distR="114300" simplePos="0" relativeHeight="251667456" behindDoc="0" locked="0" layoutInCell="1" allowOverlap="1" wp14:anchorId="7516C55B" wp14:editId="679F6176">
+            <wp:simplePos x="0" y="0"/>
+            <wp:positionH relativeFrom="column">
+              <wp:posOffset>457200</wp:posOffset>
+            </wp:positionH>
+            <wp:positionV relativeFrom="paragraph">
+              <wp:posOffset>-3175</wp:posOffset>
+            </wp:positionV>
+            <wp:extent cx="5731510" cy="3223895"/>
+            <wp:effectExtent l="0" t="0" r="2540" b="0"/>
+            <wp:wrapSquare wrapText="bothSides"/>
+            <wp:docPr id="12" name="Picture 12"/>
+            <wp:cNvGraphicFramePr>
+              <a:graphicFrameLocks xmlns:a="http://schemas.openxmlformats.org/drawingml/2006/main" noChangeAspect="1"/>
+            </wp:cNvGraphicFramePr>
+            <a:graphic xmlns:a="http://schemas.openxmlformats.org/drawingml/2006/main">
+              <a:graphicData uri="http://schemas.openxmlformats.org/drawingml/2006/picture">
+                <pic:pic xmlns:pic="http://schemas.openxmlformats.org/drawingml/2006/picture">
+                  <pic:nvPicPr>
+                    <pic:cNvPr id="12" name="Picture 12"/>
+                    <pic:cNvPicPr/>
+                  </pic:nvPicPr>
+                  <pic:blipFill>
+                    <a:blip r:embed="rId26" cstate="print">
                       <a:extLst>
                         <a:ext uri="{28A0092B-C50C-407E-A947-70E740481C1C}">
                           <a14:useLocalDpi xmlns:a14="http://schemas.microsoft.com/office/drawing/2010/main" val="0"/>
@@ -4594,9 +4636,9 @@
                     </a:stretch>
                   </pic:blipFill>
                   <pic:spPr>
-                    <a:xfrm rot="5400000">
+                    <a:xfrm>
                       <a:off x="0" y="0"/>
-                      <a:ext cx="10612619" cy="7469142"/>
+                      <a:ext cx="5731510" cy="3223895"/>
                     </a:xfrm>
                     <a:prstGeom prst="rect">
                       <a:avLst/>
@@ -4605,15 +4647,1513 @@
                 </pic:pic>
               </a:graphicData>
             </a:graphic>
-            <wp14:sizeRelH relativeFrom="margin">
-              <wp14:pctWidth>0</wp14:pctWidth>
-            </wp14:sizeRelH>
-            <wp14:sizeRelV relativeFrom="margin">
-              <wp14:pctHeight>0</wp14:pctHeight>
-            </wp14:sizeRelV>
           </wp:anchor>
         </w:drawing>
       </w:r>
+    </w:p>
+    <w:p>
+      <w:pPr>
+        <w:pStyle w:val="Heading3"/>
+      </w:pPr>
+      <w:r>
+        <w:t>Login Interface</w:t>
+      </w:r>
+    </w:p>
+    <w:p>
+      <w:pPr>
+        <w:ind w:left="720"/>
+      </w:pPr>
+      <w:r>
+        <w:t xml:space="preserve">The login interface of our website is simple and easy to use. The user enters their </w:t>
+      </w:r>
+      <w:r>
+        <w:t xml:space="preserve">username </w:t>
+      </w:r>
+      <w:r>
+        <w:t>and password and then clicks on the "</w:t>
+      </w:r>
+      <w:r>
+        <w:rPr>
+          <w:rFonts w:hint="cs"/>
+          <w:rtl/>
+        </w:rPr>
+        <w:t>تسجيل الدخول</w:t>
+      </w:r>
+      <w:r>
+        <w:t>" button</w:t>
+      </w:r>
+      <w:r>
+        <w:t>, our system will detect the user type and will navigate the user to the appropriate page</w:t>
+      </w:r>
+    </w:p>
+    <w:p>
+      <w:r>
+        <w:rPr>
+          <w:noProof/>
+        </w:rPr>
+        <w:drawing>
+          <wp:anchor distT="0" distB="0" distL="114300" distR="114300" simplePos="0" relativeHeight="251668480" behindDoc="0" locked="0" layoutInCell="1" allowOverlap="1" wp14:anchorId="6FDF6788" wp14:editId="47A6C0A0">
+            <wp:simplePos x="0" y="0"/>
+            <wp:positionH relativeFrom="column">
+              <wp:posOffset>456565</wp:posOffset>
+            </wp:positionH>
+            <wp:positionV relativeFrom="paragraph">
+              <wp:posOffset>178435</wp:posOffset>
+            </wp:positionV>
+            <wp:extent cx="5731510" cy="3223895"/>
+            <wp:effectExtent l="0" t="0" r="2540" b="0"/>
+            <wp:wrapNone/>
+            <wp:docPr id="19" name="Picture 19"/>
+            <wp:cNvGraphicFramePr>
+              <a:graphicFrameLocks xmlns:a="http://schemas.openxmlformats.org/drawingml/2006/main" noChangeAspect="1"/>
+            </wp:cNvGraphicFramePr>
+            <a:graphic xmlns:a="http://schemas.openxmlformats.org/drawingml/2006/main">
+              <a:graphicData uri="http://schemas.openxmlformats.org/drawingml/2006/picture">
+                <pic:pic xmlns:pic="http://schemas.openxmlformats.org/drawingml/2006/picture">
+                  <pic:nvPicPr>
+                    <pic:cNvPr id="19" name="Picture 19"/>
+                    <pic:cNvPicPr/>
+                  </pic:nvPicPr>
+                  <pic:blipFill>
+                    <a:blip r:embed="rId27" cstate="print">
+                      <a:extLst>
+                        <a:ext uri="{28A0092B-C50C-407E-A947-70E740481C1C}">
+                          <a14:useLocalDpi xmlns:a14="http://schemas.microsoft.com/office/drawing/2010/main" val="0"/>
+                        </a:ext>
+                      </a:extLst>
+                    </a:blip>
+                    <a:stretch>
+                      <a:fillRect/>
+                    </a:stretch>
+                  </pic:blipFill>
+                  <pic:spPr>
+                    <a:xfrm>
+                      <a:off x="0" y="0"/>
+                      <a:ext cx="5731510" cy="3223895"/>
+                    </a:xfrm>
+                    <a:prstGeom prst="rect">
+                      <a:avLst/>
+                    </a:prstGeom>
+                  </pic:spPr>
+                </pic:pic>
+              </a:graphicData>
+            </a:graphic>
+          </wp:anchor>
+        </w:drawing>
+      </w:r>
+    </w:p>
+    <w:p>
+      <w:pPr>
+        <w:ind w:left="720"/>
+      </w:pPr>
+    </w:p>
+    <w:p>
+      <w:pPr>
+        <w:ind w:left="720"/>
+      </w:pPr>
+    </w:p>
+    <w:p>
+      <w:pPr>
+        <w:ind w:left="720"/>
+      </w:pPr>
+    </w:p>
+    <w:p>
+      <w:pPr>
+        <w:ind w:left="720"/>
+      </w:pPr>
+    </w:p>
+    <w:p>
+      <w:pPr>
+        <w:ind w:left="720"/>
+      </w:pPr>
+    </w:p>
+    <w:p>
+      <w:pPr>
+        <w:ind w:left="720"/>
+      </w:pPr>
+    </w:p>
+    <w:p>
+      <w:pPr>
+        <w:ind w:left="720"/>
+      </w:pPr>
+    </w:p>
+    <w:p>
+      <w:pPr>
+        <w:ind w:left="720"/>
+      </w:pPr>
+    </w:p>
+    <w:p/>
+    <w:p>
+      <w:pPr>
+        <w:pStyle w:val="Heading3"/>
+      </w:pPr>
+      <w:r>
+        <w:lastRenderedPageBreak/>
+        <w:t>Admin Homepage</w:t>
+      </w:r>
+    </w:p>
+    <w:p>
+      <w:pPr>
+        <w:ind w:left="720"/>
+      </w:pPr>
+      <w:r>
+        <w:t xml:space="preserve">The admin homepage contains a brief and quick view </w:t>
+      </w:r>
+      <w:r>
+        <w:t>of</w:t>
+      </w:r>
+      <w:r>
+        <w:t xml:space="preserve"> the states of the system including the users, colleges</w:t>
+      </w:r>
+      <w:r>
+        <w:t>,</w:t>
+      </w:r>
+      <w:r>
+        <w:t xml:space="preserve"> and number of departments</w:t>
+      </w:r>
+    </w:p>
+    <w:p>
+      <w:pPr>
+        <w:ind w:left="720"/>
+      </w:pPr>
+      <w:r>
+        <w:rPr>
+          <w:noProof/>
+        </w:rPr>
+        <w:drawing>
+          <wp:inline distT="0" distB="0" distL="0" distR="0" wp14:anchorId="646D3EC0" wp14:editId="133CAC67">
+            <wp:extent cx="5731510" cy="3223895"/>
+            <wp:effectExtent l="0" t="0" r="2540" b="0"/>
+            <wp:docPr id="20" name="Picture 20"/>
+            <wp:cNvGraphicFramePr>
+              <a:graphicFrameLocks xmlns:a="http://schemas.openxmlformats.org/drawingml/2006/main" noChangeAspect="1"/>
+            </wp:cNvGraphicFramePr>
+            <a:graphic xmlns:a="http://schemas.openxmlformats.org/drawingml/2006/main">
+              <a:graphicData uri="http://schemas.openxmlformats.org/drawingml/2006/picture">
+                <pic:pic xmlns:pic="http://schemas.openxmlformats.org/drawingml/2006/picture">
+                  <pic:nvPicPr>
+                    <pic:cNvPr id="20" name="Picture 20"/>
+                    <pic:cNvPicPr/>
+                  </pic:nvPicPr>
+                  <pic:blipFill>
+                    <a:blip r:embed="rId28" cstate="print">
+                      <a:extLst>
+                        <a:ext uri="{28A0092B-C50C-407E-A947-70E740481C1C}">
+                          <a14:useLocalDpi xmlns:a14="http://schemas.microsoft.com/office/drawing/2010/main" val="0"/>
+                        </a:ext>
+                      </a:extLst>
+                    </a:blip>
+                    <a:stretch>
+                      <a:fillRect/>
+                    </a:stretch>
+                  </pic:blipFill>
+                  <pic:spPr>
+                    <a:xfrm>
+                      <a:off x="0" y="0"/>
+                      <a:ext cx="5731510" cy="3223895"/>
+                    </a:xfrm>
+                    <a:prstGeom prst="rect">
+                      <a:avLst/>
+                    </a:prstGeom>
+                  </pic:spPr>
+                </pic:pic>
+              </a:graphicData>
+            </a:graphic>
+          </wp:inline>
+        </w:drawing>
+      </w:r>
+    </w:p>
+    <w:p/>
+    <w:p/>
+    <w:p>
+      <w:pPr>
+        <w:pStyle w:val="Heading4"/>
+      </w:pPr>
+      <w:r>
+        <w:t>Admin Users Control</w:t>
+      </w:r>
+    </w:p>
+    <w:p>
+      <w:pPr>
+        <w:ind w:left="840"/>
+      </w:pPr>
+      <w:r>
+        <w:t>Th</w:t>
+      </w:r>
+      <w:r>
+        <w:t xml:space="preserve">e </w:t>
+      </w:r>
+      <w:r>
+        <w:t>user interface allows administrators to view and manage all users on the website. This includes the ability to create new users, edit existing users, and delete users.</w:t>
+      </w:r>
+    </w:p>
+    <w:p>
+      <w:pPr>
+        <w:ind w:left="720"/>
+      </w:pPr>
+      <w:r>
+        <w:rPr>
+          <w:noProof/>
+        </w:rPr>
+        <w:drawing>
+          <wp:inline distT="0" distB="0" distL="0" distR="0" wp14:anchorId="47756CEC" wp14:editId="3E7FA3D0">
+            <wp:extent cx="5731510" cy="3223895"/>
+            <wp:effectExtent l="0" t="0" r="2540" b="0"/>
+            <wp:docPr id="21" name="Picture 21"/>
+            <wp:cNvGraphicFramePr>
+              <a:graphicFrameLocks xmlns:a="http://schemas.openxmlformats.org/drawingml/2006/main" noChangeAspect="1"/>
+            </wp:cNvGraphicFramePr>
+            <a:graphic xmlns:a="http://schemas.openxmlformats.org/drawingml/2006/main">
+              <a:graphicData uri="http://schemas.openxmlformats.org/drawingml/2006/picture">
+                <pic:pic xmlns:pic="http://schemas.openxmlformats.org/drawingml/2006/picture">
+                  <pic:nvPicPr>
+                    <pic:cNvPr id="21" name="Picture 21"/>
+                    <pic:cNvPicPr/>
+                  </pic:nvPicPr>
+                  <pic:blipFill>
+                    <a:blip r:embed="rId29" cstate="print">
+                      <a:extLst>
+                        <a:ext uri="{28A0092B-C50C-407E-A947-70E740481C1C}">
+                          <a14:useLocalDpi xmlns:a14="http://schemas.microsoft.com/office/drawing/2010/main" val="0"/>
+                        </a:ext>
+                      </a:extLst>
+                    </a:blip>
+                    <a:stretch>
+                      <a:fillRect/>
+                    </a:stretch>
+                  </pic:blipFill>
+                  <pic:spPr>
+                    <a:xfrm>
+                      <a:off x="0" y="0"/>
+                      <a:ext cx="5731510" cy="3223895"/>
+                    </a:xfrm>
+                    <a:prstGeom prst="rect">
+                      <a:avLst/>
+                    </a:prstGeom>
+                  </pic:spPr>
+                </pic:pic>
+              </a:graphicData>
+            </a:graphic>
+          </wp:inline>
+        </w:drawing>
+      </w:r>
+    </w:p>
+    <w:p>
+      <w:pPr>
+        <w:pStyle w:val="Heading4"/>
+      </w:pPr>
+      <w:r>
+        <w:lastRenderedPageBreak/>
+        <w:t xml:space="preserve">Admin </w:t>
+      </w:r>
+      <w:r>
+        <w:t>Colleges</w:t>
+      </w:r>
+    </w:p>
+    <w:p>
+      <w:pPr>
+        <w:ind w:left="840"/>
+      </w:pPr>
+      <w:r>
+        <w:t>Th</w:t>
+      </w:r>
+      <w:r>
+        <w:t>e college</w:t>
+      </w:r>
+      <w:r>
+        <w:t>'</w:t>
+      </w:r>
+      <w:r>
+        <w:t>s</w:t>
+      </w:r>
+      <w:r>
+        <w:t xml:space="preserve"> interface allows administrators to view and manage all </w:t>
+      </w:r>
+      <w:r>
+        <w:t>colleges</w:t>
+      </w:r>
+      <w:r>
+        <w:t>. This includes the ability to create, edit, and delete.</w:t>
+      </w:r>
+    </w:p>
+    <w:p>
+      <w:pPr>
+        <w:ind w:left="720"/>
+      </w:pPr>
+      <w:r>
+        <w:rPr>
+          <w:noProof/>
+        </w:rPr>
+        <w:drawing>
+          <wp:inline distT="0" distB="0" distL="0" distR="0" wp14:anchorId="655FDE36" wp14:editId="015783D7">
+            <wp:extent cx="5731510" cy="3223895"/>
+            <wp:effectExtent l="0" t="0" r="2540" b="0"/>
+            <wp:docPr id="22" name="Picture 22"/>
+            <wp:cNvGraphicFramePr>
+              <a:graphicFrameLocks xmlns:a="http://schemas.openxmlformats.org/drawingml/2006/main" noChangeAspect="1"/>
+            </wp:cNvGraphicFramePr>
+            <a:graphic xmlns:a="http://schemas.openxmlformats.org/drawingml/2006/main">
+              <a:graphicData uri="http://schemas.openxmlformats.org/drawingml/2006/picture">
+                <pic:pic xmlns:pic="http://schemas.openxmlformats.org/drawingml/2006/picture">
+                  <pic:nvPicPr>
+                    <pic:cNvPr id="22" name="Picture 22"/>
+                    <pic:cNvPicPr/>
+                  </pic:nvPicPr>
+                  <pic:blipFill>
+                    <a:blip r:embed="rId30" cstate="print">
+                      <a:extLst>
+                        <a:ext uri="{28A0092B-C50C-407E-A947-70E740481C1C}">
+                          <a14:useLocalDpi xmlns:a14="http://schemas.microsoft.com/office/drawing/2010/main" val="0"/>
+                        </a:ext>
+                      </a:extLst>
+                    </a:blip>
+                    <a:stretch>
+                      <a:fillRect/>
+                    </a:stretch>
+                  </pic:blipFill>
+                  <pic:spPr>
+                    <a:xfrm>
+                      <a:off x="0" y="0"/>
+                      <a:ext cx="5731510" cy="3223895"/>
+                    </a:xfrm>
+                    <a:prstGeom prst="rect">
+                      <a:avLst/>
+                    </a:prstGeom>
+                  </pic:spPr>
+                </pic:pic>
+              </a:graphicData>
+            </a:graphic>
+          </wp:inline>
+        </w:drawing>
+      </w:r>
+    </w:p>
+    <w:p/>
+    <w:p>
+      <w:pPr>
+        <w:pStyle w:val="Heading4"/>
+      </w:pPr>
+      <w:r>
+        <w:t>Admin Buildings</w:t>
+      </w:r>
+    </w:p>
+    <w:p>
+      <w:pPr>
+        <w:ind w:left="864"/>
+      </w:pPr>
+      <w:r>
+        <w:t>The building interface allows administrators to view and manage all buildings on the college campus. This includes the ability to create new buildings, edit existing buildings, and delete buildings</w:t>
+      </w:r>
+      <w:r>
+        <w:t>, also the administrators can manage the types of classes those building</w:t>
+      </w:r>
+      <w:r>
+        <w:t>s</w:t>
+      </w:r>
+      <w:r>
+        <w:t xml:space="preserve"> will contain</w:t>
+      </w:r>
+      <w:r>
+        <w:t>.</w:t>
+      </w:r>
+    </w:p>
+    <w:p>
+      <w:pPr>
+        <w:ind w:left="720"/>
+      </w:pPr>
+      <w:r>
+        <w:rPr>
+          <w:noProof/>
+        </w:rPr>
+        <w:drawing>
+          <wp:inline distT="0" distB="0" distL="0" distR="0" wp14:anchorId="6F4370E9" wp14:editId="4028F142">
+            <wp:extent cx="5731510" cy="3223895"/>
+            <wp:effectExtent l="0" t="0" r="2540" b="0"/>
+            <wp:docPr id="23" name="Picture 23"/>
+            <wp:cNvGraphicFramePr>
+              <a:graphicFrameLocks xmlns:a="http://schemas.openxmlformats.org/drawingml/2006/main" noChangeAspect="1"/>
+            </wp:cNvGraphicFramePr>
+            <a:graphic xmlns:a="http://schemas.openxmlformats.org/drawingml/2006/main">
+              <a:graphicData uri="http://schemas.openxmlformats.org/drawingml/2006/picture">
+                <pic:pic xmlns:pic="http://schemas.openxmlformats.org/drawingml/2006/picture">
+                  <pic:nvPicPr>
+                    <pic:cNvPr id="23" name="Picture 23"/>
+                    <pic:cNvPicPr/>
+                  </pic:nvPicPr>
+                  <pic:blipFill>
+                    <a:blip r:embed="rId31" cstate="print">
+                      <a:extLst>
+                        <a:ext uri="{28A0092B-C50C-407E-A947-70E740481C1C}">
+                          <a14:useLocalDpi xmlns:a14="http://schemas.microsoft.com/office/drawing/2010/main" val="0"/>
+                        </a:ext>
+                      </a:extLst>
+                    </a:blip>
+                    <a:stretch>
+                      <a:fillRect/>
+                    </a:stretch>
+                  </pic:blipFill>
+                  <pic:spPr>
+                    <a:xfrm>
+                      <a:off x="0" y="0"/>
+                      <a:ext cx="5731510" cy="3223895"/>
+                    </a:xfrm>
+                    <a:prstGeom prst="rect">
+                      <a:avLst/>
+                    </a:prstGeom>
+                  </pic:spPr>
+                </pic:pic>
+              </a:graphicData>
+            </a:graphic>
+          </wp:inline>
+        </w:drawing>
+      </w:r>
+    </w:p>
+    <w:p>
+      <w:pPr>
+        <w:pStyle w:val="Heading4"/>
+      </w:pPr>
+      <w:r>
+        <w:lastRenderedPageBreak/>
+        <w:t xml:space="preserve">Admin </w:t>
+      </w:r>
+      <w:r>
+        <w:t>Classes and Laps</w:t>
+      </w:r>
+    </w:p>
+    <w:p>
+      <w:pPr>
+        <w:ind w:left="864"/>
+      </w:pPr>
+      <w:r>
+        <w:t xml:space="preserve">The interface will allow the administrator to view and manage the classes and laps inside each building. </w:t>
+      </w:r>
+    </w:p>
+    <w:p>
+      <w:pPr>
+        <w:ind w:left="720"/>
+      </w:pPr>
+      <w:r>
+        <w:rPr>
+          <w:noProof/>
+        </w:rPr>
+        <w:drawing>
+          <wp:inline distT="0" distB="0" distL="0" distR="0" wp14:anchorId="3E3628FF" wp14:editId="10EA1557">
+            <wp:extent cx="5731510" cy="3223895"/>
+            <wp:effectExtent l="0" t="0" r="2540" b="0"/>
+            <wp:docPr id="24" name="Picture 24"/>
+            <wp:cNvGraphicFramePr>
+              <a:graphicFrameLocks xmlns:a="http://schemas.openxmlformats.org/drawingml/2006/main" noChangeAspect="1"/>
+            </wp:cNvGraphicFramePr>
+            <a:graphic xmlns:a="http://schemas.openxmlformats.org/drawingml/2006/main">
+              <a:graphicData uri="http://schemas.openxmlformats.org/drawingml/2006/picture">
+                <pic:pic xmlns:pic="http://schemas.openxmlformats.org/drawingml/2006/picture">
+                  <pic:nvPicPr>
+                    <pic:cNvPr id="24" name="Picture 24"/>
+                    <pic:cNvPicPr/>
+                  </pic:nvPicPr>
+                  <pic:blipFill>
+                    <a:blip r:embed="rId32" cstate="print">
+                      <a:extLst>
+                        <a:ext uri="{28A0092B-C50C-407E-A947-70E740481C1C}">
+                          <a14:useLocalDpi xmlns:a14="http://schemas.microsoft.com/office/drawing/2010/main" val="0"/>
+                        </a:ext>
+                      </a:extLst>
+                    </a:blip>
+                    <a:stretch>
+                      <a:fillRect/>
+                    </a:stretch>
+                  </pic:blipFill>
+                  <pic:spPr>
+                    <a:xfrm>
+                      <a:off x="0" y="0"/>
+                      <a:ext cx="5731510" cy="3223895"/>
+                    </a:xfrm>
+                    <a:prstGeom prst="rect">
+                      <a:avLst/>
+                    </a:prstGeom>
+                  </pic:spPr>
+                </pic:pic>
+              </a:graphicData>
+            </a:graphic>
+          </wp:inline>
+        </w:drawing>
+      </w:r>
+    </w:p>
+    <w:p>
+      <w:pPr>
+        <w:pStyle w:val="Heading4"/>
+      </w:pPr>
+      <w:r>
+        <w:t>Admin Schedules</w:t>
+      </w:r>
+    </w:p>
+    <w:p>
+      <w:pPr>
+        <w:ind w:left="720"/>
+      </w:pPr>
+      <w:r>
+        <w:rPr>
+          <w:noProof/>
+        </w:rPr>
+        <w:t>(template)</w:t>
+      </w:r>
+    </w:p>
+    <w:p/>
+    <w:p>
+      <w:pPr>
+        <w:pStyle w:val="Heading4"/>
+      </w:pPr>
+      <w:r>
+        <w:t>Admin Settings</w:t>
+      </w:r>
+    </w:p>
+    <w:p>
+      <w:pPr>
+        <w:ind w:left="864"/>
+      </w:pPr>
+      <w:r>
+        <w:t xml:space="preserve">The settings interface </w:t>
+      </w:r>
+      <w:r>
+        <w:t>allows</w:t>
+      </w:r>
+      <w:r>
+        <w:t xml:space="preserve"> the administrator to manage some important system features including the year, semester, and schedule </w:t>
+      </w:r>
+      <w:r>
+        <w:t>preferences</w:t>
+      </w:r>
+      <w:r>
+        <w:t xml:space="preserve">. </w:t>
+      </w:r>
+    </w:p>
+    <w:p>
+      <w:pPr>
+        <w:ind w:left="720"/>
+      </w:pPr>
+      <w:r>
+        <w:rPr>
+          <w:noProof/>
+        </w:rPr>
+        <w:drawing>
+          <wp:inline distT="0" distB="0" distL="0" distR="0" wp14:anchorId="64B8C955" wp14:editId="709D01B7">
+            <wp:extent cx="5731369" cy="3223895"/>
+            <wp:effectExtent l="0" t="0" r="3175" b="0"/>
+            <wp:docPr id="26" name="Picture 26"/>
+            <wp:cNvGraphicFramePr>
+              <a:graphicFrameLocks xmlns:a="http://schemas.openxmlformats.org/drawingml/2006/main" noChangeAspect="1"/>
+            </wp:cNvGraphicFramePr>
+            <a:graphic xmlns:a="http://schemas.openxmlformats.org/drawingml/2006/main">
+              <a:graphicData uri="http://schemas.openxmlformats.org/drawingml/2006/picture">
+                <pic:pic xmlns:pic="http://schemas.openxmlformats.org/drawingml/2006/picture">
+                  <pic:nvPicPr>
+                    <pic:cNvPr id="26" name="Picture 26"/>
+                    <pic:cNvPicPr/>
+                  </pic:nvPicPr>
+                  <pic:blipFill>
+                    <a:blip r:embed="rId33" cstate="print">
+                      <a:extLst>
+                        <a:ext uri="{28A0092B-C50C-407E-A947-70E740481C1C}">
+                          <a14:useLocalDpi xmlns:a14="http://schemas.microsoft.com/office/drawing/2010/main" val="0"/>
+                        </a:ext>
+                      </a:extLst>
+                    </a:blip>
+                    <a:stretch>
+                      <a:fillRect/>
+                    </a:stretch>
+                  </pic:blipFill>
+                  <pic:spPr>
+                    <a:xfrm>
+                      <a:off x="0" y="0"/>
+                      <a:ext cx="5731369" cy="3223895"/>
+                    </a:xfrm>
+                    <a:prstGeom prst="rect">
+                      <a:avLst/>
+                    </a:prstGeom>
+                  </pic:spPr>
+                </pic:pic>
+              </a:graphicData>
+            </a:graphic>
+          </wp:inline>
+        </w:drawing>
+      </w:r>
+    </w:p>
+    <w:p>
+      <w:pPr>
+        <w:pStyle w:val="Heading3"/>
+      </w:pPr>
+      <w:r>
+        <w:lastRenderedPageBreak/>
+        <w:t>Head</w:t>
+      </w:r>
+      <w:r>
+        <w:t xml:space="preserve"> of Department Homepage</w:t>
+      </w:r>
+    </w:p>
+    <w:p>
+      <w:pPr>
+        <w:ind w:left="720"/>
+        <w:rPr>
+          <w:szCs w:val="24"/>
+        </w:rPr>
+      </w:pPr>
+      <w:r>
+        <w:t xml:space="preserve">The </w:t>
+      </w:r>
+      <w:r>
+        <w:t>Head</w:t>
+      </w:r>
+      <w:r>
+        <w:t xml:space="preserve"> of </w:t>
+      </w:r>
+      <w:r>
+        <w:t xml:space="preserve">the </w:t>
+      </w:r>
+      <w:r>
+        <w:t xml:space="preserve">department homepage provides access </w:t>
+      </w:r>
+      <w:r>
+        <w:t xml:space="preserve">to </w:t>
+      </w:r>
+      <w:r>
+        <w:t>all interactions that are under his or her supervision.</w:t>
+      </w:r>
+      <w:r>
+        <w:rPr>
+          <w:szCs w:val="24"/>
+        </w:rPr>
+        <w:t xml:space="preserve"> </w:t>
+      </w:r>
+    </w:p>
+    <w:p>
+      <w:pPr>
+        <w:ind w:left="720"/>
+      </w:pPr>
+      <w:r>
+        <w:rPr>
+          <w:noProof/>
+          <w:rtl/>
+          <w:lang w:val="ar-SA"/>
+        </w:rPr>
+        <w:drawing>
+          <wp:inline distT="0" distB="0" distL="0" distR="0" wp14:anchorId="66CB8906" wp14:editId="272B3CD0">
+            <wp:extent cx="5731510" cy="3223895"/>
+            <wp:effectExtent l="0" t="0" r="2540" b="0"/>
+            <wp:docPr id="27" name="Picture 27"/>
+            <wp:cNvGraphicFramePr>
+              <a:graphicFrameLocks xmlns:a="http://schemas.openxmlformats.org/drawingml/2006/main" noChangeAspect="1"/>
+            </wp:cNvGraphicFramePr>
+            <a:graphic xmlns:a="http://schemas.openxmlformats.org/drawingml/2006/main">
+              <a:graphicData uri="http://schemas.openxmlformats.org/drawingml/2006/picture">
+                <pic:pic xmlns:pic="http://schemas.openxmlformats.org/drawingml/2006/picture">
+                  <pic:nvPicPr>
+                    <pic:cNvPr id="27" name="Picture 27"/>
+                    <pic:cNvPicPr/>
+                  </pic:nvPicPr>
+                  <pic:blipFill>
+                    <a:blip r:embed="rId34" cstate="print">
+                      <a:extLst>
+                        <a:ext uri="{28A0092B-C50C-407E-A947-70E740481C1C}">
+                          <a14:useLocalDpi xmlns:a14="http://schemas.microsoft.com/office/drawing/2010/main" val="0"/>
+                        </a:ext>
+                      </a:extLst>
+                    </a:blip>
+                    <a:stretch>
+                      <a:fillRect/>
+                    </a:stretch>
+                  </pic:blipFill>
+                  <pic:spPr>
+                    <a:xfrm>
+                      <a:off x="0" y="0"/>
+                      <a:ext cx="5731510" cy="3223895"/>
+                    </a:xfrm>
+                    <a:prstGeom prst="rect">
+                      <a:avLst/>
+                    </a:prstGeom>
+                  </pic:spPr>
+                </pic:pic>
+              </a:graphicData>
+            </a:graphic>
+          </wp:inline>
+        </w:drawing>
+      </w:r>
+    </w:p>
+    <w:p>
+      <w:pPr>
+        <w:pStyle w:val="Heading4"/>
+      </w:pPr>
+      <w:r>
+        <w:t>Head of Department Review Requests</w:t>
+      </w:r>
+    </w:p>
+    <w:p>
+      <w:pPr>
+        <w:ind w:left="864"/>
+      </w:pPr>
+      <w:r>
+        <w:t>The</w:t>
+      </w:r>
+      <w:r>
+        <w:t xml:space="preserve"> Request interface</w:t>
+      </w:r>
+      <w:r>
+        <w:t xml:space="preserve"> </w:t>
+      </w:r>
+      <w:r>
+        <w:t xml:space="preserve">allows </w:t>
+      </w:r>
+      <w:r>
+        <w:t>the</w:t>
+      </w:r>
+      <w:r>
+        <w:t xml:space="preserve"> head of </w:t>
+      </w:r>
+      <w:r>
+        <w:t xml:space="preserve">the </w:t>
+      </w:r>
+      <w:r>
+        <w:t xml:space="preserve">department </w:t>
+      </w:r>
+      <w:r>
+        <w:t xml:space="preserve">to </w:t>
+      </w:r>
+      <w:r>
+        <w:t xml:space="preserve">request </w:t>
+      </w:r>
+      <w:r>
+        <w:t xml:space="preserve">to </w:t>
+      </w:r>
+      <w:r>
+        <w:t xml:space="preserve">assign a class in his department with a teacher from </w:t>
+      </w:r>
+      <w:r>
+        <w:t>another</w:t>
+      </w:r>
+      <w:r>
+        <w:t xml:space="preserve"> department.</w:t>
+      </w:r>
+    </w:p>
+    <w:p>
+      <w:pPr>
+        <w:ind w:left="864"/>
+      </w:pPr>
+      <w:r>
+        <w:t>(template)</w:t>
+      </w:r>
+    </w:p>
+    <w:p>
+      <w:pPr>
+        <w:ind w:left="720"/>
+      </w:pPr>
+    </w:p>
+    <w:p>
+      <w:pPr>
+        <w:ind w:left="720"/>
+      </w:pPr>
+    </w:p>
+    <w:p>
+      <w:pPr>
+        <w:ind w:left="720"/>
+      </w:pPr>
+    </w:p>
+    <w:p>
+      <w:pPr>
+        <w:ind w:left="720"/>
+      </w:pPr>
+    </w:p>
+    <w:p>
+      <w:pPr>
+        <w:ind w:left="720"/>
+      </w:pPr>
+    </w:p>
+    <w:p>
+      <w:pPr>
+        <w:ind w:left="720"/>
+      </w:pPr>
+    </w:p>
+    <w:p>
+      <w:pPr>
+        <w:ind w:left="720"/>
+      </w:pPr>
+    </w:p>
+    <w:p>
+      <w:pPr>
+        <w:ind w:left="720"/>
+      </w:pPr>
+    </w:p>
+    <w:p>
+      <w:pPr>
+        <w:ind w:left="720"/>
+      </w:pPr>
+    </w:p>
+    <w:p>
+      <w:pPr>
+        <w:ind w:left="720"/>
+      </w:pPr>
+    </w:p>
+    <w:p>
+      <w:pPr>
+        <w:ind w:left="720"/>
+      </w:pPr>
+    </w:p>
+    <w:p>
+      <w:pPr>
+        <w:ind w:left="720"/>
+      </w:pPr>
+    </w:p>
+    <w:p>
+      <w:pPr>
+        <w:pStyle w:val="Heading4"/>
+      </w:pPr>
+      <w:r>
+        <w:lastRenderedPageBreak/>
+        <w:t>Head of Department Groups</w:t>
+      </w:r>
+    </w:p>
+    <w:p>
+      <w:pPr>
+        <w:ind w:left="864"/>
+      </w:pPr>
+      <w:r>
+        <w:t xml:space="preserve">The </w:t>
+      </w:r>
+      <w:r>
+        <w:t>student</w:t>
+      </w:r>
+      <w:r>
+        <w:t xml:space="preserve"> groups interface </w:t>
+      </w:r>
+      <w:r>
+        <w:t>allows</w:t>
+      </w:r>
+      <w:r>
+        <w:t xml:space="preserve"> the head of </w:t>
+      </w:r>
+      <w:r>
+        <w:t xml:space="preserve">the </w:t>
+      </w:r>
+      <w:r>
+        <w:t>department to view and man</w:t>
+      </w:r>
+      <w:r>
+        <w:t>a</w:t>
+      </w:r>
+      <w:r>
+        <w:t xml:space="preserve">ge the groups of each </w:t>
+      </w:r>
+      <w:r>
+        <w:t>batch</w:t>
+      </w:r>
+      <w:r>
+        <w:t>.</w:t>
+      </w:r>
+    </w:p>
+    <w:p>
+      <w:pPr>
+        <w:ind w:left="864"/>
+      </w:pPr>
+      <w:r>
+        <w:rPr>
+          <w:noProof/>
+        </w:rPr>
+        <w:drawing>
+          <wp:inline distT="0" distB="0" distL="0" distR="0" wp14:anchorId="4A8EBDF4" wp14:editId="0D036738">
+            <wp:extent cx="5731510" cy="3223895"/>
+            <wp:effectExtent l="0" t="0" r="2540" b="0"/>
+            <wp:docPr id="3" name="Picture 3"/>
+            <wp:cNvGraphicFramePr>
+              <a:graphicFrameLocks xmlns:a="http://schemas.openxmlformats.org/drawingml/2006/main" noChangeAspect="1"/>
+            </wp:cNvGraphicFramePr>
+            <a:graphic xmlns:a="http://schemas.openxmlformats.org/drawingml/2006/main">
+              <a:graphicData uri="http://schemas.openxmlformats.org/drawingml/2006/picture">
+                <pic:pic xmlns:pic="http://schemas.openxmlformats.org/drawingml/2006/picture">
+                  <pic:nvPicPr>
+                    <pic:cNvPr id="3" name="Picture 3"/>
+                    <pic:cNvPicPr/>
+                  </pic:nvPicPr>
+                  <pic:blipFill>
+                    <a:blip r:embed="rId35" cstate="print">
+                      <a:extLst>
+                        <a:ext uri="{28A0092B-C50C-407E-A947-70E740481C1C}">
+                          <a14:useLocalDpi xmlns:a14="http://schemas.microsoft.com/office/drawing/2010/main" val="0"/>
+                        </a:ext>
+                      </a:extLst>
+                    </a:blip>
+                    <a:stretch>
+                      <a:fillRect/>
+                    </a:stretch>
+                  </pic:blipFill>
+                  <pic:spPr>
+                    <a:xfrm>
+                      <a:off x="0" y="0"/>
+                      <a:ext cx="5731510" cy="3223895"/>
+                    </a:xfrm>
+                    <a:prstGeom prst="rect">
+                      <a:avLst/>
+                    </a:prstGeom>
+                  </pic:spPr>
+                </pic:pic>
+              </a:graphicData>
+            </a:graphic>
+          </wp:inline>
+        </w:drawing>
+      </w:r>
+    </w:p>
+    <w:p>
+      <w:pPr>
+        <w:ind w:left="720"/>
+      </w:pPr>
+    </w:p>
+    <w:p/>
+    <w:p>
+      <w:pPr>
+        <w:pStyle w:val="Heading4"/>
+      </w:pPr>
+      <w:r>
+        <w:t xml:space="preserve">Head of Department </w:t>
+      </w:r>
+      <w:r>
+        <w:rPr>
+          <w:rStyle w:val="rynqvb"/>
+          <w:lang w:val="en"/>
+        </w:rPr>
+        <w:t>Courses</w:t>
+      </w:r>
+    </w:p>
+    <w:p>
+      <w:pPr>
+        <w:ind w:left="864"/>
+      </w:pPr>
+      <w:r>
+        <w:t xml:space="preserve">The courses interface allows the head of </w:t>
+      </w:r>
+      <w:r>
+        <w:t xml:space="preserve">the </w:t>
+      </w:r>
+      <w:r>
+        <w:t>department to view and manage all courses for each batch that is under his or her supervision</w:t>
+      </w:r>
+      <w:r>
+        <w:t>.</w:t>
+      </w:r>
+    </w:p>
+    <w:p>
+      <w:pPr>
+        <w:ind w:left="864"/>
+      </w:pPr>
+      <w:r>
+        <w:rPr>
+          <w:noProof/>
+        </w:rPr>
+        <w:drawing>
+          <wp:inline distT="0" distB="0" distL="0" distR="0" wp14:anchorId="62624C87" wp14:editId="7DEC6816">
+            <wp:extent cx="5731510" cy="3223895"/>
+            <wp:effectExtent l="0" t="0" r="2540" b="0"/>
+            <wp:docPr id="18" name="Picture 18"/>
+            <wp:cNvGraphicFramePr>
+              <a:graphicFrameLocks xmlns:a="http://schemas.openxmlformats.org/drawingml/2006/main" noChangeAspect="1"/>
+            </wp:cNvGraphicFramePr>
+            <a:graphic xmlns:a="http://schemas.openxmlformats.org/drawingml/2006/main">
+              <a:graphicData uri="http://schemas.openxmlformats.org/drawingml/2006/picture">
+                <pic:pic xmlns:pic="http://schemas.openxmlformats.org/drawingml/2006/picture">
+                  <pic:nvPicPr>
+                    <pic:cNvPr id="18" name="Picture 18"/>
+                    <pic:cNvPicPr/>
+                  </pic:nvPicPr>
+                  <pic:blipFill>
+                    <a:blip r:embed="rId36" cstate="print">
+                      <a:extLst>
+                        <a:ext uri="{28A0092B-C50C-407E-A947-70E740481C1C}">
+                          <a14:useLocalDpi xmlns:a14="http://schemas.microsoft.com/office/drawing/2010/main" val="0"/>
+                        </a:ext>
+                      </a:extLst>
+                    </a:blip>
+                    <a:stretch>
+                      <a:fillRect/>
+                    </a:stretch>
+                  </pic:blipFill>
+                  <pic:spPr>
+                    <a:xfrm>
+                      <a:off x="0" y="0"/>
+                      <a:ext cx="5731510" cy="3223895"/>
+                    </a:xfrm>
+                    <a:prstGeom prst="rect">
+                      <a:avLst/>
+                    </a:prstGeom>
+                  </pic:spPr>
+                </pic:pic>
+              </a:graphicData>
+            </a:graphic>
+          </wp:inline>
+        </w:drawing>
+      </w:r>
+    </w:p>
+    <w:p/>
+    <w:p>
+      <w:pPr>
+        <w:pStyle w:val="Heading4"/>
+      </w:pPr>
+      <w:r>
+        <w:lastRenderedPageBreak/>
+        <w:t>Head of Department</w:t>
+      </w:r>
+      <w:r>
+        <w:t xml:space="preserve"> Lecturers</w:t>
+      </w:r>
+    </w:p>
+    <w:p>
+      <w:pPr>
+        <w:ind w:left="864"/>
+      </w:pPr>
+      <w:r>
+        <w:t xml:space="preserve">The </w:t>
+      </w:r>
+      <w:r>
+        <w:t>lecturer</w:t>
+      </w:r>
+      <w:r>
+        <w:t>'</w:t>
+      </w:r>
+      <w:r>
+        <w:t>s</w:t>
+      </w:r>
+      <w:r>
+        <w:t xml:space="preserve"> interface allows the head of </w:t>
+      </w:r>
+      <w:r>
+        <w:t xml:space="preserve">the </w:t>
+      </w:r>
+      <w:r>
+        <w:t>department to manage all the lecturers in his department and their work days and if available or not.</w:t>
+      </w:r>
+    </w:p>
+    <w:p>
+      <w:pPr>
+        <w:ind w:left="864"/>
+      </w:pPr>
+      <w:r>
+        <w:rPr>
+          <w:noProof/>
+        </w:rPr>
+        <w:drawing>
+          <wp:inline distT="0" distB="0" distL="0" distR="0" wp14:anchorId="13482216" wp14:editId="39D5EC70">
+            <wp:extent cx="5731510" cy="3223895"/>
+            <wp:effectExtent l="0" t="0" r="2540" b="0"/>
+            <wp:docPr id="29" name="Picture 29"/>
+            <wp:cNvGraphicFramePr>
+              <a:graphicFrameLocks xmlns:a="http://schemas.openxmlformats.org/drawingml/2006/main" noChangeAspect="1"/>
+            </wp:cNvGraphicFramePr>
+            <a:graphic xmlns:a="http://schemas.openxmlformats.org/drawingml/2006/main">
+              <a:graphicData uri="http://schemas.openxmlformats.org/drawingml/2006/picture">
+                <pic:pic xmlns:pic="http://schemas.openxmlformats.org/drawingml/2006/picture">
+                  <pic:nvPicPr>
+                    <pic:cNvPr id="29" name="Picture 29"/>
+                    <pic:cNvPicPr/>
+                  </pic:nvPicPr>
+                  <pic:blipFill>
+                    <a:blip r:embed="rId37" cstate="print">
+                      <a:extLst>
+                        <a:ext uri="{28A0092B-C50C-407E-A947-70E740481C1C}">
+                          <a14:useLocalDpi xmlns:a14="http://schemas.microsoft.com/office/drawing/2010/main" val="0"/>
+                        </a:ext>
+                      </a:extLst>
+                    </a:blip>
+                    <a:stretch>
+                      <a:fillRect/>
+                    </a:stretch>
+                  </pic:blipFill>
+                  <pic:spPr>
+                    <a:xfrm>
+                      <a:off x="0" y="0"/>
+                      <a:ext cx="5731510" cy="3223895"/>
+                    </a:xfrm>
+                    <a:prstGeom prst="rect">
+                      <a:avLst/>
+                    </a:prstGeom>
+                  </pic:spPr>
+                </pic:pic>
+              </a:graphicData>
+            </a:graphic>
+          </wp:inline>
+        </w:drawing>
+      </w:r>
+    </w:p>
+    <w:p/>
+    <w:p/>
+    <w:p/>
+    <w:p>
+      <w:pPr>
+        <w:pStyle w:val="Heading3"/>
+      </w:pPr>
+      <w:r>
+        <w:t>Secretary Homepage</w:t>
+      </w:r>
+    </w:p>
+    <w:p>
+      <w:pPr>
+        <w:ind w:left="720"/>
+      </w:pPr>
+      <w:r>
+        <w:t xml:space="preserve">The </w:t>
+      </w:r>
+      <w:r>
+        <w:t>secretary</w:t>
+      </w:r>
+      <w:r>
+        <w:t>'s</w:t>
+      </w:r>
+      <w:r>
+        <w:t xml:space="preserve"> homepage </w:t>
+      </w:r>
+      <w:r>
+        <w:t xml:space="preserve">provides access </w:t>
+      </w:r>
+      <w:r>
+        <w:t xml:space="preserve">to </w:t>
+      </w:r>
+      <w:r>
+        <w:t>all interactions that are under his or her supervision</w:t>
+      </w:r>
+      <w:r>
+        <w:t>.</w:t>
+      </w:r>
+    </w:p>
+    <w:p>
+      <w:pPr>
+        <w:ind w:left="720"/>
+      </w:pPr>
+      <w:r>
+        <w:rPr>
+          <w:noProof/>
+        </w:rPr>
+        <w:drawing>
+          <wp:inline distT="0" distB="0" distL="0" distR="0" wp14:anchorId="0BF362F7" wp14:editId="5BE9DC87">
+            <wp:extent cx="5731510" cy="3223895"/>
+            <wp:effectExtent l="0" t="0" r="2540" b="0"/>
+            <wp:docPr id="28" name="Picture 28"/>
+            <wp:cNvGraphicFramePr>
+              <a:graphicFrameLocks xmlns:a="http://schemas.openxmlformats.org/drawingml/2006/main" noChangeAspect="1"/>
+            </wp:cNvGraphicFramePr>
+            <a:graphic xmlns:a="http://schemas.openxmlformats.org/drawingml/2006/main">
+              <a:graphicData uri="http://schemas.openxmlformats.org/drawingml/2006/picture">
+                <pic:pic xmlns:pic="http://schemas.openxmlformats.org/drawingml/2006/picture">
+                  <pic:nvPicPr>
+                    <pic:cNvPr id="28" name="Picture 28"/>
+                    <pic:cNvPicPr/>
+                  </pic:nvPicPr>
+                  <pic:blipFill>
+                    <a:blip r:embed="rId38" cstate="print">
+                      <a:extLst>
+                        <a:ext uri="{28A0092B-C50C-407E-A947-70E740481C1C}">
+                          <a14:useLocalDpi xmlns:a14="http://schemas.microsoft.com/office/drawing/2010/main" val="0"/>
+                        </a:ext>
+                      </a:extLst>
+                    </a:blip>
+                    <a:stretch>
+                      <a:fillRect/>
+                    </a:stretch>
+                  </pic:blipFill>
+                  <pic:spPr>
+                    <a:xfrm>
+                      <a:off x="0" y="0"/>
+                      <a:ext cx="5731510" cy="3223895"/>
+                    </a:xfrm>
+                    <a:prstGeom prst="rect">
+                      <a:avLst/>
+                    </a:prstGeom>
+                  </pic:spPr>
+                </pic:pic>
+              </a:graphicData>
+            </a:graphic>
+          </wp:inline>
+        </w:drawing>
+      </w:r>
+    </w:p>
+    <w:p>
+      <w:pPr>
+        <w:pStyle w:val="Heading4"/>
+      </w:pPr>
+      <w:r>
+        <w:lastRenderedPageBreak/>
+        <w:t xml:space="preserve">Secretary </w:t>
+      </w:r>
+      <w:r>
+        <w:t>Lecturers</w:t>
+      </w:r>
+    </w:p>
+    <w:p>
+      <w:pPr>
+        <w:ind w:left="864"/>
+      </w:pPr>
+      <w:r>
+        <w:t xml:space="preserve">The </w:t>
+      </w:r>
+      <w:r>
+        <w:t xml:space="preserve">lecturer interface allows the secretary to manage all the lecturers in </w:t>
+      </w:r>
+      <w:r>
+        <w:t xml:space="preserve">the head of the </w:t>
+      </w:r>
+      <w:r>
+        <w:t>department</w:t>
+      </w:r>
+      <w:r>
+        <w:t>s</w:t>
+      </w:r>
+      <w:r>
+        <w:t xml:space="preserve"> and their work days and if available or not.</w:t>
+      </w:r>
+    </w:p>
+    <w:p>
+      <w:pPr>
+        <w:ind w:left="864"/>
+      </w:pPr>
+      <w:r>
+        <w:rPr>
+          <w:noProof/>
+        </w:rPr>
+        <w:drawing>
+          <wp:inline distT="0" distB="0" distL="0" distR="0" wp14:anchorId="672A4F22" wp14:editId="6B7D1452">
+            <wp:extent cx="5731510" cy="3223895"/>
+            <wp:effectExtent l="0" t="0" r="2540" b="0"/>
+            <wp:docPr id="32" name="Picture 32"/>
+            <wp:cNvGraphicFramePr>
+              <a:graphicFrameLocks xmlns:a="http://schemas.openxmlformats.org/drawingml/2006/main" noChangeAspect="1"/>
+            </wp:cNvGraphicFramePr>
+            <a:graphic xmlns:a="http://schemas.openxmlformats.org/drawingml/2006/main">
+              <a:graphicData uri="http://schemas.openxmlformats.org/drawingml/2006/picture">
+                <pic:pic xmlns:pic="http://schemas.openxmlformats.org/drawingml/2006/picture">
+                  <pic:nvPicPr>
+                    <pic:cNvPr id="32" name="Picture 32"/>
+                    <pic:cNvPicPr/>
+                  </pic:nvPicPr>
+                  <pic:blipFill>
+                    <a:blip r:embed="rId39" cstate="print">
+                      <a:extLst>
+                        <a:ext uri="{28A0092B-C50C-407E-A947-70E740481C1C}">
+                          <a14:useLocalDpi xmlns:a14="http://schemas.microsoft.com/office/drawing/2010/main" val="0"/>
+                        </a:ext>
+                      </a:extLst>
+                    </a:blip>
+                    <a:stretch>
+                      <a:fillRect/>
+                    </a:stretch>
+                  </pic:blipFill>
+                  <pic:spPr>
+                    <a:xfrm>
+                      <a:off x="0" y="0"/>
+                      <a:ext cx="5731510" cy="3223895"/>
+                    </a:xfrm>
+                    <a:prstGeom prst="rect">
+                      <a:avLst/>
+                    </a:prstGeom>
+                  </pic:spPr>
+                </pic:pic>
+              </a:graphicData>
+            </a:graphic>
+          </wp:inline>
+        </w:drawing>
+      </w:r>
+    </w:p>
+    <w:p/>
+    <w:p>
+      <w:pPr>
+        <w:pStyle w:val="Heading4"/>
+      </w:pPr>
+      <w:r>
+        <w:t>Secretary Current Schedules</w:t>
+      </w:r>
+    </w:p>
+    <w:p>
+      <w:pPr>
+        <w:ind w:left="864"/>
+      </w:pPr>
+      <w:r>
+        <w:t>(template)</w:t>
+      </w:r>
+    </w:p>
+    <w:p>
+      <w:pPr>
+        <w:pStyle w:val="Heading4"/>
+      </w:pPr>
+      <w:r>
+        <w:t>Secretary Review Requests</w:t>
+      </w:r>
+    </w:p>
+    <w:p>
+      <w:pPr>
+        <w:ind w:left="864"/>
+      </w:pPr>
+      <w:r>
+        <w:t xml:space="preserve">The request interface allows the secretary to accept or decline the requests </w:t>
+      </w:r>
+      <w:r>
+        <w:t>of the</w:t>
+      </w:r>
+      <w:r>
+        <w:t xml:space="preserve"> head department to assign a teacher from</w:t>
+      </w:r>
+      <w:r>
+        <w:t xml:space="preserve"> another department</w:t>
+      </w:r>
+      <w:r>
+        <w:t xml:space="preserve"> with a course</w:t>
+      </w:r>
+      <w:r>
+        <w:t>.</w:t>
+      </w:r>
+      <w:r>
+        <w:t xml:space="preserve"> </w:t>
+      </w:r>
+    </w:p>
+    <w:p>
+      <w:pPr>
+        <w:ind w:left="864"/>
+      </w:pPr>
+      <w:r>
+        <w:rPr>
+          <w:noProof/>
+        </w:rPr>
+        <w:drawing>
+          <wp:inline distT="0" distB="0" distL="0" distR="0" wp14:anchorId="37C1F2D1" wp14:editId="4B68E5A0">
+            <wp:extent cx="5731510" cy="3223895"/>
+            <wp:effectExtent l="0" t="0" r="2540" b="0"/>
+            <wp:docPr id="30" name="Picture 30"/>
+            <wp:cNvGraphicFramePr>
+              <a:graphicFrameLocks xmlns:a="http://schemas.openxmlformats.org/drawingml/2006/main" noChangeAspect="1"/>
+            </wp:cNvGraphicFramePr>
+            <a:graphic xmlns:a="http://schemas.openxmlformats.org/drawingml/2006/main">
+              <a:graphicData uri="http://schemas.openxmlformats.org/drawingml/2006/picture">
+                <pic:pic xmlns:pic="http://schemas.openxmlformats.org/drawingml/2006/picture">
+                  <pic:nvPicPr>
+                    <pic:cNvPr id="30" name="Picture 30"/>
+                    <pic:cNvPicPr/>
+                  </pic:nvPicPr>
+                  <pic:blipFill>
+                    <a:blip r:embed="rId40" cstate="print">
+                      <a:extLst>
+                        <a:ext uri="{28A0092B-C50C-407E-A947-70E740481C1C}">
+                          <a14:useLocalDpi xmlns:a14="http://schemas.microsoft.com/office/drawing/2010/main" val="0"/>
+                        </a:ext>
+                      </a:extLst>
+                    </a:blip>
+                    <a:stretch>
+                      <a:fillRect/>
+                    </a:stretch>
+                  </pic:blipFill>
+                  <pic:spPr>
+                    <a:xfrm>
+                      <a:off x="0" y="0"/>
+                      <a:ext cx="5731510" cy="3223895"/>
+                    </a:xfrm>
+                    <a:prstGeom prst="rect">
+                      <a:avLst/>
+                    </a:prstGeom>
+                  </pic:spPr>
+                </pic:pic>
+              </a:graphicData>
+            </a:graphic>
+          </wp:inline>
+        </w:drawing>
+      </w:r>
+    </w:p>
+    <w:p>
+      <w:pPr>
+        <w:pStyle w:val="Heading4"/>
+      </w:pPr>
+      <w:r>
+        <w:lastRenderedPageBreak/>
+        <w:t>Secretary Schedules</w:t>
+      </w:r>
+    </w:p>
+    <w:p>
+      <w:pPr>
+        <w:ind w:left="864"/>
+      </w:pPr>
+      <w:r>
+        <w:t xml:space="preserve">The interface will </w:t>
+      </w:r>
+      <w:r>
+        <w:t>allow provid</w:t>
+      </w:r>
+      <w:r>
+        <w:t>ing</w:t>
+      </w:r>
+      <w:r>
+        <w:t xml:space="preserve"> to </w:t>
+      </w:r>
+      <w:r>
+        <w:t xml:space="preserve">the secretary a brief view to the states of the current progress of the schedules for each department and last will allow </w:t>
+      </w:r>
+      <w:r>
+        <w:t>the creation</w:t>
+      </w:r>
+      <w:r>
+        <w:t xml:space="preserve"> </w:t>
+      </w:r>
+      <w:r>
+        <w:t xml:space="preserve">of </w:t>
+      </w:r>
+      <w:r>
+        <w:t>the schedule</w:t>
+      </w:r>
+    </w:p>
+    <w:p>
+      <w:pPr>
+        <w:ind w:left="864"/>
+      </w:pPr>
+      <w:r>
+        <w:rPr>
+          <w:noProof/>
+        </w:rPr>
+        <w:drawing>
+          <wp:inline distT="0" distB="0" distL="0" distR="0" wp14:anchorId="7288F0E3" wp14:editId="2C38CD23">
+            <wp:extent cx="5731510" cy="3223895"/>
+            <wp:effectExtent l="0" t="0" r="2540" b="0"/>
+            <wp:docPr id="15" name="Picture 15"/>
+            <wp:cNvGraphicFramePr>
+              <a:graphicFrameLocks xmlns:a="http://schemas.openxmlformats.org/drawingml/2006/main" noChangeAspect="1"/>
+            </wp:cNvGraphicFramePr>
+            <a:graphic xmlns:a="http://schemas.openxmlformats.org/drawingml/2006/main">
+              <a:graphicData uri="http://schemas.openxmlformats.org/drawingml/2006/picture">
+                <pic:pic xmlns:pic="http://schemas.openxmlformats.org/drawingml/2006/picture">
+                  <pic:nvPicPr>
+                    <pic:cNvPr id="15" name="Picture 15"/>
+                    <pic:cNvPicPr/>
+                  </pic:nvPicPr>
+                  <pic:blipFill>
+                    <a:blip r:embed="rId41" cstate="print">
+                      <a:extLst>
+                        <a:ext uri="{28A0092B-C50C-407E-A947-70E740481C1C}">
+                          <a14:useLocalDpi xmlns:a14="http://schemas.microsoft.com/office/drawing/2010/main" val="0"/>
+                        </a:ext>
+                      </a:extLst>
+                    </a:blip>
+                    <a:stretch>
+                      <a:fillRect/>
+                    </a:stretch>
+                  </pic:blipFill>
+                  <pic:spPr>
+                    <a:xfrm>
+                      <a:off x="0" y="0"/>
+                      <a:ext cx="5731510" cy="3223895"/>
+                    </a:xfrm>
+                    <a:prstGeom prst="rect">
+                      <a:avLst/>
+                    </a:prstGeom>
+                  </pic:spPr>
+                </pic:pic>
+              </a:graphicData>
+            </a:graphic>
+          </wp:inline>
+        </w:drawing>
+      </w:r>
+    </w:p>
+    <w:p>
+      <w:pPr>
+        <w:rPr>
+          <w:rtl/>
+        </w:rPr>
+      </w:pPr>
     </w:p>
     <w:sectPr>
       <w:pgSz w:w="11906" w:h="16838" w:code="9"/>
@@ -6295,6 +7835,135 @@
   </w:num>
   <w:num w:numId="16" w16cid:durableId="1053428387">
     <w:abstractNumId w:val="7"/>
+  </w:num>
+  <w:num w:numId="17" w16cid:durableId="432825040">
+    <w:abstractNumId w:val="3"/>
+    <w:lvlOverride w:ilvl="0">
+      <w:lvl w:ilvl="0">
+        <w:start w:val="3"/>
+        <w:numFmt w:val="decimal"/>
+        <w:lvlText w:val="%1."/>
+        <w:lvlJc w:val="left"/>
+        <w:pPr>
+          <w:ind w:left="360" w:hanging="360"/>
+        </w:pPr>
+        <w:rPr>
+          <w:rFonts w:hint="default"/>
+        </w:rPr>
+      </w:lvl>
+    </w:lvlOverride>
+    <w:lvlOverride w:ilvl="1">
+      <w:lvl w:ilvl="1">
+        <w:start w:val="1"/>
+        <w:numFmt w:val="decimal"/>
+        <w:lvlText w:val="%1.%2."/>
+        <w:lvlJc w:val="left"/>
+        <w:pPr>
+          <w:ind w:left="432" w:hanging="432"/>
+        </w:pPr>
+        <w:rPr>
+          <w:rFonts w:hint="default"/>
+        </w:rPr>
+      </w:lvl>
+    </w:lvlOverride>
+    <w:lvlOverride w:ilvl="2">
+      <w:lvl w:ilvl="2">
+        <w:start w:val="1"/>
+        <w:numFmt w:val="decimal"/>
+        <w:lvlText w:val="%1.%2.%3."/>
+        <w:lvlJc w:val="left"/>
+        <w:pPr>
+          <w:ind w:left="1224" w:hanging="504"/>
+        </w:pPr>
+        <w:rPr>
+          <w:rFonts w:hint="default"/>
+        </w:rPr>
+      </w:lvl>
+    </w:lvlOverride>
+    <w:lvlOverride w:ilvl="3">
+      <w:lvl w:ilvl="3">
+        <w:start w:val="1"/>
+        <w:numFmt w:val="decimal"/>
+        <w:lvlText w:val="%1.%2.%3.%4."/>
+        <w:lvlJc w:val="left"/>
+        <w:pPr>
+          <w:ind w:left="1728" w:hanging="648"/>
+        </w:pPr>
+        <w:rPr>
+          <w:rFonts w:hint="default"/>
+        </w:rPr>
+      </w:lvl>
+    </w:lvlOverride>
+    <w:lvlOverride w:ilvl="4">
+      <w:lvl w:ilvl="4">
+        <w:start w:val="1"/>
+        <w:numFmt w:val="decimal"/>
+        <w:lvlText w:val="%1.%2.%3.%4.%5."/>
+        <w:lvlJc w:val="left"/>
+        <w:pPr>
+          <w:ind w:left="2232" w:hanging="792"/>
+        </w:pPr>
+        <w:rPr>
+          <w:rFonts w:hint="default"/>
+        </w:rPr>
+      </w:lvl>
+    </w:lvlOverride>
+    <w:lvlOverride w:ilvl="5">
+      <w:lvl w:ilvl="5">
+        <w:start w:val="1"/>
+        <w:numFmt w:val="decimal"/>
+        <w:lvlText w:val="%1.%2.%3.%4.%5.%6."/>
+        <w:lvlJc w:val="left"/>
+        <w:pPr>
+          <w:ind w:left="2736" w:hanging="936"/>
+        </w:pPr>
+        <w:rPr>
+          <w:rFonts w:hint="default"/>
+        </w:rPr>
+      </w:lvl>
+    </w:lvlOverride>
+    <w:lvlOverride w:ilvl="6">
+      <w:lvl w:ilvl="6">
+        <w:start w:val="1"/>
+        <w:numFmt w:val="decimal"/>
+        <w:lvlText w:val="%1.%2.%3.%4.%5.%6.%7."/>
+        <w:lvlJc w:val="left"/>
+        <w:pPr>
+          <w:ind w:left="3240" w:hanging="1080"/>
+        </w:pPr>
+        <w:rPr>
+          <w:rFonts w:hint="default"/>
+        </w:rPr>
+      </w:lvl>
+    </w:lvlOverride>
+    <w:lvlOverride w:ilvl="7">
+      <w:lvl w:ilvl="7">
+        <w:start w:val="1"/>
+        <w:numFmt w:val="decimal"/>
+        <w:lvlText w:val="%1.%2.%3.%4.%5.%6.%7.%8."/>
+        <w:lvlJc w:val="left"/>
+        <w:pPr>
+          <w:ind w:left="3744" w:hanging="1224"/>
+        </w:pPr>
+        <w:rPr>
+          <w:rFonts w:hint="default"/>
+        </w:rPr>
+      </w:lvl>
+    </w:lvlOverride>
+    <w:lvlOverride w:ilvl="8">
+      <w:lvl w:ilvl="8">
+        <w:start w:val="1"/>
+        <w:numFmt w:val="decimal"/>
+        <w:lvlText w:val="%1.%2.%3.%4.%5.%6.%7.%8.%9."/>
+        <w:lvlJc w:val="left"/>
+        <w:pPr>
+          <w:ind w:left="4320" w:hanging="1440"/>
+        </w:pPr>
+        <w:rPr>
+          <w:rFonts w:hint="default"/>
+        </w:rPr>
+      </w:lvl>
+    </w:lvlOverride>
   </w:num>
 </w:numbering>
 </file>
@@ -6697,7 +8366,7 @@
   <w:style w:type="paragraph" w:default="1" w:styleId="Normal">
     <w:name w:val="Normal"/>
     <w:qFormat/>
-    <w:rsid w:val="00853BFE"/>
+    <w:rsid w:val="00A11CF1"/>
     <w:rPr>
       <w:rFonts w:asciiTheme="majorBidi" w:hAnsiTheme="majorBidi"/>
       <w:sz w:val="24"/>
@@ -6808,7 +8477,6 @@
     <w:next w:val="Normal"/>
     <w:link w:val="Heading5Char"/>
     <w:uiPriority w:val="9"/>
-    <w:semiHidden/>
     <w:unhideWhenUsed/>
     <w:qFormat/>
     <w:rsid w:val="00BA0E0E"/>
@@ -6833,7 +8501,6 @@
     <w:next w:val="Normal"/>
     <w:link w:val="Heading6Char"/>
     <w:uiPriority w:val="9"/>
-    <w:semiHidden/>
     <w:unhideWhenUsed/>
     <w:qFormat/>
     <w:rsid w:val="00BA0E0E"/>
@@ -7153,7 +8820,6 @@
     <w:basedOn w:val="DefaultParagraphFont"/>
     <w:link w:val="Heading5"/>
     <w:uiPriority w:val="9"/>
-    <w:semiHidden/>
     <w:rsid w:val="00BA0E0E"/>
     <w:rPr>
       <w:rFonts w:asciiTheme="majorHAnsi" w:eastAsiaTheme="majorEastAsia" w:hAnsiTheme="majorHAnsi" w:cstheme="majorBidi"/>
@@ -7166,7 +8832,6 @@
     <w:basedOn w:val="DefaultParagraphFont"/>
     <w:link w:val="Heading6"/>
     <w:uiPriority w:val="9"/>
-    <w:semiHidden/>
     <w:rsid w:val="00BA0E0E"/>
     <w:rPr>
       <w:rFonts w:asciiTheme="majorHAnsi" w:eastAsiaTheme="majorEastAsia" w:hAnsiTheme="majorHAnsi" w:cstheme="majorBidi"/>

</xml_diff>